<commit_message>
update docx with task321
</commit_message>
<xml_diff>
--- a/Task3/Task3.docx
+++ b/Task3/Task3.docx
@@ -1080,22 +1080,255 @@
       <w:pPr>
         <w:rPr>
           <w:rFonts w:ascii="Times New Roman" w:eastAsia="Times New Roman" w:hAnsi="Times New Roman" w:cs="Times New Roman"/>
-          <w:color w:val="FF0000"/>
-          <w:sz w:val="28"/>
-          <w:szCs w:val="28"/>
-          <w:lang w:val="en-US"/>
-        </w:rPr>
-      </w:pPr>
-      <w:r>
-        <w:rPr>
-          <w:rFonts w:ascii="Times New Roman" w:eastAsia="Times New Roman" w:hAnsi="Times New Roman" w:cs="Times New Roman"/>
-          <w:color w:val="FF0000"/>
-          <w:sz w:val="28"/>
-          <w:szCs w:val="28"/>
-          <w:lang w:val="en-US"/>
-        </w:rPr>
-        <w:t>Coming soon …….</w:t>
-      </w:r>
+          <w:lang w:val="en-US"/>
+        </w:rPr>
+      </w:pPr>
+      <w:r>
+        <w:rPr>
+          <w:rFonts w:ascii="Times New Roman" w:eastAsia="Times New Roman" w:hAnsi="Times New Roman" w:cs="Times New Roman"/>
+        </w:rPr>
+        <w:fldChar w:fldCharType="begin"/>
+      </w:r>
+      <w:r>
+        <w:rPr>
+          <w:rFonts w:ascii="Times New Roman" w:eastAsia="Times New Roman" w:hAnsi="Times New Roman" w:cs="Times New Roman"/>
+          <w:lang w:val="en-US"/>
+        </w:rPr>
+        <w:instrText xml:space="preserve"> HYPERLINK "https://github.com/dennis00010011b/epam-devops-training/blob/master/Task3/task321.sh" </w:instrText>
+      </w:r>
+      <w:r>
+        <w:rPr>
+          <w:rFonts w:ascii="Times New Roman" w:eastAsia="Times New Roman" w:hAnsi="Times New Roman" w:cs="Times New Roman"/>
+        </w:rPr>
+        <w:fldChar w:fldCharType="separate"/>
+      </w:r>
+      <w:r>
+        <w:rPr>
+          <w:rFonts w:ascii="Times New Roman" w:eastAsia="Times New Roman" w:hAnsi="Times New Roman" w:cs="Times New Roman"/>
+          <w:color w:val="0000FF"/>
+          <w:u w:val="single"/>
+          <w:lang w:val="en-US"/>
+        </w:rPr>
+        <w:t>https://github.com/dennis00010011b/epam-devops-training/blob/master/Task3/task321.sh</w:t>
+      </w:r>
+      <w:r>
+        <w:rPr>
+          <w:rFonts w:ascii="Times New Roman" w:eastAsia="Times New Roman" w:hAnsi="Times New Roman" w:cs="Times New Roman"/>
+        </w:rPr>
+        <w:fldChar w:fldCharType="end"/>
+      </w:r>
+    </w:p>
+    <w:p>
+      <w:pPr>
+        <w:rPr>
+          <w:rFonts w:ascii="Times New Roman" w:eastAsia="Times New Roman" w:hAnsi="Times New Roman" w:cs="Times New Roman"/>
+          <w:sz w:val="28"/>
+          <w:szCs w:val="28"/>
+          <w:lang w:val="en-US"/>
+        </w:rPr>
+      </w:pPr>
+      <w:bookmarkStart w:id="0" w:name="_GoBack"/>
+      <w:bookmarkEnd w:id="0"/>
+    </w:p>
+    <w:p>
+      <w:pPr>
+        <w:rPr>
+          <w:rFonts w:ascii="Times New Roman" w:eastAsia="Times New Roman" w:hAnsi="Times New Roman" w:cs="Times New Roman"/>
+          <w:sz w:val="28"/>
+          <w:szCs w:val="28"/>
+          <w:lang w:val="en-US"/>
+        </w:rPr>
+      </w:pPr>
+    </w:p>
+    <w:p>
+      <w:pPr>
+        <w:rPr>
+          <w:rFonts w:ascii="Times New Roman" w:eastAsia="Times New Roman" w:hAnsi="Times New Roman" w:cs="Times New Roman"/>
+          <w:sz w:val="28"/>
+          <w:szCs w:val="28"/>
+          <w:lang w:val="en-US"/>
+        </w:rPr>
+      </w:pPr>
+      <w:r>
+        <w:rPr>
+          <w:rFonts w:ascii="Times New Roman" w:eastAsia="Times New Roman" w:hAnsi="Times New Roman" w:cs="Times New Roman"/>
+          <w:noProof/>
+          <w:sz w:val="28"/>
+          <w:szCs w:val="28"/>
+          <w:lang w:val="en-US"/>
+        </w:rPr>
+        <w:drawing>
+          <wp:inline distT="0" distB="0" distL="0" distR="0" wp14:anchorId="608677DE" wp14:editId="14BEE171">
+            <wp:extent cx="5936615" cy="4758055"/>
+            <wp:effectExtent l="0" t="0" r="0" b="4445"/>
+            <wp:docPr id="2" name="Picture 2"/>
+            <wp:cNvGraphicFramePr>
+              <a:graphicFrameLocks xmlns:a="http://schemas.openxmlformats.org/drawingml/2006/main" noChangeAspect="1"/>
+            </wp:cNvGraphicFramePr>
+            <a:graphic xmlns:a="http://schemas.openxmlformats.org/drawingml/2006/main">
+              <a:graphicData uri="http://schemas.openxmlformats.org/drawingml/2006/picture">
+                <pic:pic xmlns:pic="http://schemas.openxmlformats.org/drawingml/2006/picture">
+                  <pic:nvPicPr>
+                    <pic:cNvPr id="2" name="task321.png"/>
+                    <pic:cNvPicPr/>
+                  </pic:nvPicPr>
+                  <pic:blipFill>
+                    <a:blip r:embed="rId5" cstate="print">
+                      <a:extLst>
+                        <a:ext uri="{28A0092B-C50C-407E-A947-70E740481C1C}">
+                          <a14:useLocalDpi xmlns:a14="http://schemas.microsoft.com/office/drawing/2010/main" val="0"/>
+                        </a:ext>
+                      </a:extLst>
+                    </a:blip>
+                    <a:stretch>
+                      <a:fillRect/>
+                    </a:stretch>
+                  </pic:blipFill>
+                  <pic:spPr>
+                    <a:xfrm>
+                      <a:off x="0" y="0"/>
+                      <a:ext cx="5936615" cy="4758055"/>
+                    </a:xfrm>
+                    <a:prstGeom prst="rect">
+                      <a:avLst/>
+                    </a:prstGeom>
+                  </pic:spPr>
+                </pic:pic>
+              </a:graphicData>
+            </a:graphic>
+          </wp:inline>
+        </w:drawing>
+      </w:r>
+    </w:p>
+    <w:p>
+      <w:pPr>
+        <w:rPr>
+          <w:rFonts w:ascii="Times New Roman" w:eastAsia="Times New Roman" w:hAnsi="Times New Roman" w:cs="Times New Roman"/>
+          <w:sz w:val="28"/>
+          <w:szCs w:val="28"/>
+          <w:lang w:val="en-US"/>
+        </w:rPr>
+      </w:pPr>
+    </w:p>
+    <w:p>
+      <w:pPr>
+        <w:rPr>
+          <w:rFonts w:ascii="Times New Roman" w:eastAsia="Times New Roman" w:hAnsi="Times New Roman" w:cs="Times New Roman"/>
+          <w:sz w:val="28"/>
+          <w:szCs w:val="28"/>
+          <w:lang w:val="en-US"/>
+        </w:rPr>
+      </w:pPr>
+    </w:p>
+    <w:p>
+      <w:pPr>
+        <w:rPr>
+          <w:rFonts w:ascii="Times New Roman" w:eastAsia="Times New Roman" w:hAnsi="Times New Roman" w:cs="Times New Roman"/>
+          <w:sz w:val="28"/>
+          <w:szCs w:val="28"/>
+          <w:lang w:val="en-US"/>
+        </w:rPr>
+      </w:pPr>
+    </w:p>
+    <w:p>
+      <w:pPr>
+        <w:rPr>
+          <w:rFonts w:ascii="Times New Roman" w:eastAsia="Times New Roman" w:hAnsi="Times New Roman" w:cs="Times New Roman"/>
+          <w:sz w:val="28"/>
+          <w:szCs w:val="28"/>
+          <w:lang w:val="en-US"/>
+        </w:rPr>
+      </w:pPr>
+    </w:p>
+    <w:p>
+      <w:pPr>
+        <w:rPr>
+          <w:rFonts w:ascii="Times New Roman" w:eastAsia="Times New Roman" w:hAnsi="Times New Roman" w:cs="Times New Roman"/>
+          <w:sz w:val="28"/>
+          <w:szCs w:val="28"/>
+          <w:lang w:val="en-US"/>
+        </w:rPr>
+      </w:pPr>
+    </w:p>
+    <w:p>
+      <w:pPr>
+        <w:rPr>
+          <w:rFonts w:ascii="Times New Roman" w:eastAsia="Times New Roman" w:hAnsi="Times New Roman" w:cs="Times New Roman"/>
+          <w:sz w:val="28"/>
+          <w:szCs w:val="28"/>
+          <w:lang w:val="en-US"/>
+        </w:rPr>
+      </w:pPr>
+    </w:p>
+    <w:p>
+      <w:pPr>
+        <w:rPr>
+          <w:rFonts w:ascii="Times New Roman" w:eastAsia="Times New Roman" w:hAnsi="Times New Roman" w:cs="Times New Roman"/>
+          <w:sz w:val="28"/>
+          <w:szCs w:val="28"/>
+          <w:lang w:val="en-US"/>
+        </w:rPr>
+      </w:pPr>
+    </w:p>
+    <w:p>
+      <w:pPr>
+        <w:rPr>
+          <w:rFonts w:ascii="Times New Roman" w:eastAsia="Times New Roman" w:hAnsi="Times New Roman" w:cs="Times New Roman"/>
+          <w:sz w:val="28"/>
+          <w:szCs w:val="28"/>
+          <w:lang w:val="en-US"/>
+        </w:rPr>
+      </w:pPr>
+    </w:p>
+    <w:p>
+      <w:pPr>
+        <w:rPr>
+          <w:rFonts w:ascii="Times New Roman" w:eastAsia="Times New Roman" w:hAnsi="Times New Roman" w:cs="Times New Roman"/>
+          <w:sz w:val="28"/>
+          <w:szCs w:val="28"/>
+          <w:lang w:val="en-US"/>
+        </w:rPr>
+      </w:pPr>
+    </w:p>
+    <w:p>
+      <w:pPr>
+        <w:rPr>
+          <w:rFonts w:ascii="Times New Roman" w:eastAsia="Times New Roman" w:hAnsi="Times New Roman" w:cs="Times New Roman"/>
+          <w:sz w:val="28"/>
+          <w:szCs w:val="28"/>
+          <w:lang w:val="en-US"/>
+        </w:rPr>
+      </w:pPr>
+    </w:p>
+    <w:p>
+      <w:pPr>
+        <w:rPr>
+          <w:rFonts w:ascii="Times New Roman" w:eastAsia="Times New Roman" w:hAnsi="Times New Roman" w:cs="Times New Roman"/>
+          <w:sz w:val="28"/>
+          <w:szCs w:val="28"/>
+          <w:lang w:val="en-US"/>
+        </w:rPr>
+      </w:pPr>
+    </w:p>
+    <w:p>
+      <w:pPr>
+        <w:rPr>
+          <w:rFonts w:ascii="Times New Roman" w:eastAsia="Times New Roman" w:hAnsi="Times New Roman" w:cs="Times New Roman"/>
+          <w:sz w:val="28"/>
+          <w:szCs w:val="28"/>
+          <w:lang w:val="en-US"/>
+        </w:rPr>
+      </w:pPr>
+    </w:p>
+    <w:p>
+      <w:pPr>
+        <w:rPr>
+          <w:rFonts w:ascii="Times New Roman" w:eastAsia="Times New Roman" w:hAnsi="Times New Roman" w:cs="Times New Roman"/>
+          <w:sz w:val="28"/>
+          <w:szCs w:val="28"/>
+          <w:lang w:val="en-US"/>
+        </w:rPr>
+      </w:pPr>
     </w:p>
     <w:p>
       <w:pPr>
@@ -1143,7 +1376,7 @@
           <w:lang w:val="en-US"/>
         </w:rPr>
       </w:pPr>
-      <w:hyperlink r:id="rId5" w:history="1">
+      <w:hyperlink r:id="rId6" w:history="1">
         <w:r>
           <w:rPr>
             <w:rFonts w:ascii="Times New Roman" w:eastAsia="Times New Roman" w:hAnsi="Times New Roman" w:cs="Times New Roman"/>
@@ -1865,6 +2098,7 @@
           <w:szCs w:val="28"/>
           <w:lang w:val="en-US"/>
         </w:rPr>
+        <w:lastRenderedPageBreak/>
         <w:t>Variant 2</w:t>
       </w:r>
     </w:p>
@@ -1947,52 +2181,27 @@
           <w:lang w:val="en-US"/>
         </w:rPr>
       </w:pPr>
-      <w:r>
-        <w:rPr>
-          <w:rFonts w:ascii="Times New Roman" w:eastAsia="Times New Roman" w:hAnsi="Times New Roman" w:cs="Times New Roman"/>
-        </w:rPr>
-        <w:fldChar w:fldCharType="begin"/>
-      </w:r>
-      <w:r>
-        <w:rPr>
-          <w:rFonts w:ascii="Times New Roman" w:eastAsia="Times New Roman" w:hAnsi="Times New Roman" w:cs="Times New Roman"/>
-          <w:lang w:val="en-US"/>
-        </w:rPr>
-        <w:instrText xml:space="preserve"> HYPERLINK "https://github.com/dennis00010011b/epam-devops-training/blob/master/Task3/task33.sh" </w:instrText>
-      </w:r>
-      <w:r>
-        <w:rPr>
-          <w:rFonts w:ascii="Times New Roman" w:eastAsia="Times New Roman" w:hAnsi="Times New Roman" w:cs="Times New Roman"/>
-        </w:rPr>
-        <w:fldChar w:fldCharType="separate"/>
-      </w:r>
-      <w:r>
-        <w:rPr>
-          <w:rFonts w:ascii="Times New Roman" w:eastAsia="Times New Roman" w:hAnsi="Times New Roman" w:cs="Times New Roman"/>
-          <w:color w:val="0000FF"/>
-          <w:u w:val="single"/>
-          <w:lang w:val="en-US"/>
-        </w:rPr>
-        <w:t>https://github.com/dennis00010011b/epam-devops-training/blob/master/Task3/task33.sh</w:t>
-      </w:r>
-      <w:r>
-        <w:rPr>
-          <w:rFonts w:ascii="Times New Roman" w:eastAsia="Times New Roman" w:hAnsi="Times New Roman" w:cs="Times New Roman"/>
-        </w:rPr>
-        <w:fldChar w:fldCharType="end"/>
-      </w:r>
-    </w:p>
-    <w:p>
-      <w:pPr>
-        <w:rPr>
-          <w:rFonts w:ascii="Times New Roman" w:eastAsia="Times New Roman" w:hAnsi="Times New Roman" w:cs="Times New Roman"/>
-          <w:sz w:val="28"/>
-          <w:szCs w:val="28"/>
-          <w:lang w:val="en-US"/>
-        </w:rPr>
-      </w:pPr>
-      <w:bookmarkStart w:id="0" w:name="_GoBack"/>
-      <w:bookmarkEnd w:id="0"/>
+      <w:hyperlink r:id="rId7" w:history="1">
+        <w:r>
+          <w:rPr>
+            <w:rFonts w:ascii="Times New Roman" w:eastAsia="Times New Roman" w:hAnsi="Times New Roman" w:cs="Times New Roman"/>
+            <w:color w:val="0000FF"/>
+            <w:u w:val="single"/>
+            <w:lang w:val="en-US"/>
+          </w:rPr>
+          <w:t>https://github.com/dennis00010011b/epam-devops-training/blob/master/Task3/task33.sh</w:t>
+        </w:r>
+      </w:hyperlink>
+    </w:p>
+    <w:p>
+      <w:pPr>
+        <w:rPr>
+          <w:rFonts w:ascii="Times New Roman" w:eastAsia="Times New Roman" w:hAnsi="Times New Roman" w:cs="Times New Roman"/>
+          <w:sz w:val="28"/>
+          <w:szCs w:val="28"/>
+          <w:lang w:val="en-US"/>
+        </w:rPr>
+      </w:pPr>
     </w:p>
     <w:p>
       <w:pPr>
@@ -2042,7 +2251,7 @@
                     <pic:cNvPicPr/>
                   </pic:nvPicPr>
                   <pic:blipFill>
-                    <a:blip r:embed="rId6" cstate="print">
+                    <a:blip r:embed="rId8" cstate="print">
                       <a:extLst>
                         <a:ext uri="{28A0092B-C50C-407E-A947-70E740481C1C}">
                           <a14:useLocalDpi xmlns:a14="http://schemas.microsoft.com/office/drawing/2010/main" val="0"/>
@@ -2300,6 +2509,7 @@
           <w:szCs w:val="28"/>
           <w:lang w:val="en-US"/>
         </w:rPr>
+        <w:lastRenderedPageBreak/>
         <w:t>#Input: $1=path, $2=extension</w:t>
       </w:r>
     </w:p>
@@ -3330,8 +3540,724 @@
           <w:szCs w:val="28"/>
           <w:lang w:val="en-US"/>
         </w:rPr>
+        <w:t xml:space="preserve">  "Delete files")</w:t>
+      </w:r>
+    </w:p>
+    <w:p>
+      <w:pPr>
+        <w:tabs>
+          <w:tab w:val="left" w:pos="3544"/>
+        </w:tabs>
+        <w:rPr>
+          <w:rFonts w:ascii="Times New Roman" w:eastAsia="Times New Roman" w:hAnsi="Times New Roman" w:cs="Times New Roman"/>
+          <w:color w:val="FF0000"/>
+          <w:sz w:val="28"/>
+          <w:szCs w:val="28"/>
+          <w:lang w:val="en-US"/>
+        </w:rPr>
+      </w:pPr>
+      <w:r>
+        <w:rPr>
+          <w:rFonts w:ascii="Times New Roman" w:eastAsia="Times New Roman" w:hAnsi="Times New Roman" w:cs="Times New Roman"/>
+          <w:color w:val="FF0000"/>
+          <w:sz w:val="28"/>
+          <w:szCs w:val="28"/>
+          <w:lang w:val="en-US"/>
+        </w:rPr>
+        <w:t xml:space="preserve">     </w:t>
+      </w:r>
+      <w:proofErr w:type="spellStart"/>
+      <w:r>
+        <w:rPr>
+          <w:rFonts w:ascii="Times New Roman" w:eastAsia="Times New Roman" w:hAnsi="Times New Roman" w:cs="Times New Roman"/>
+          <w:color w:val="FF0000"/>
+          <w:sz w:val="28"/>
+          <w:szCs w:val="28"/>
+          <w:lang w:val="en-US"/>
+        </w:rPr>
+        <w:t>read_dir</w:t>
+      </w:r>
+      <w:proofErr w:type="spellEnd"/>
+    </w:p>
+    <w:p>
+      <w:pPr>
+        <w:tabs>
+          <w:tab w:val="left" w:pos="3544"/>
+        </w:tabs>
+        <w:rPr>
+          <w:rFonts w:ascii="Times New Roman" w:eastAsia="Times New Roman" w:hAnsi="Times New Roman" w:cs="Times New Roman"/>
+          <w:color w:val="FF0000"/>
+          <w:sz w:val="28"/>
+          <w:szCs w:val="28"/>
+          <w:lang w:val="en-US"/>
+        </w:rPr>
+      </w:pPr>
+      <w:r>
+        <w:rPr>
+          <w:rFonts w:ascii="Times New Roman" w:eastAsia="Times New Roman" w:hAnsi="Times New Roman" w:cs="Times New Roman"/>
+          <w:color w:val="FF0000"/>
+          <w:sz w:val="28"/>
+          <w:szCs w:val="28"/>
+          <w:lang w:val="en-US"/>
+        </w:rPr>
+        <w:t xml:space="preserve">     echo "Enter file's extension:"  </w:t>
+      </w:r>
+    </w:p>
+    <w:p>
+      <w:pPr>
+        <w:tabs>
+          <w:tab w:val="left" w:pos="3544"/>
+        </w:tabs>
+        <w:rPr>
+          <w:rFonts w:ascii="Times New Roman" w:eastAsia="Times New Roman" w:hAnsi="Times New Roman" w:cs="Times New Roman"/>
+          <w:color w:val="FF0000"/>
+          <w:sz w:val="28"/>
+          <w:szCs w:val="28"/>
+          <w:lang w:val="en-US"/>
+        </w:rPr>
+      </w:pPr>
+      <w:r>
+        <w:rPr>
+          <w:rFonts w:ascii="Times New Roman" w:eastAsia="Times New Roman" w:hAnsi="Times New Roman" w:cs="Times New Roman"/>
+          <w:color w:val="FF0000"/>
+          <w:sz w:val="28"/>
+          <w:szCs w:val="28"/>
+          <w:lang w:val="en-US"/>
+        </w:rPr>
+        <w:t xml:space="preserve">     read EXT</w:t>
+      </w:r>
+    </w:p>
+    <w:p>
+      <w:pPr>
+        <w:tabs>
+          <w:tab w:val="left" w:pos="3544"/>
+        </w:tabs>
+        <w:rPr>
+          <w:rFonts w:ascii="Times New Roman" w:eastAsia="Times New Roman" w:hAnsi="Times New Roman" w:cs="Times New Roman"/>
+          <w:color w:val="FF0000"/>
+          <w:sz w:val="28"/>
+          <w:szCs w:val="28"/>
+          <w:lang w:val="en-US"/>
+        </w:rPr>
+      </w:pPr>
+      <w:r>
+        <w:rPr>
+          <w:rFonts w:ascii="Times New Roman" w:eastAsia="Times New Roman" w:hAnsi="Times New Roman" w:cs="Times New Roman"/>
+          <w:color w:val="FF0000"/>
+          <w:sz w:val="28"/>
+          <w:szCs w:val="28"/>
+          <w:lang w:val="en-US"/>
+        </w:rPr>
+        <w:t xml:space="preserve">     </w:t>
+      </w:r>
+      <w:proofErr w:type="spellStart"/>
+      <w:r>
+        <w:rPr>
+          <w:rFonts w:ascii="Times New Roman" w:eastAsia="Times New Roman" w:hAnsi="Times New Roman" w:cs="Times New Roman"/>
+          <w:color w:val="FF0000"/>
+          <w:sz w:val="28"/>
+          <w:szCs w:val="28"/>
+          <w:lang w:val="en-US"/>
+        </w:rPr>
+        <w:t>amount_files</w:t>
+      </w:r>
+      <w:proofErr w:type="spellEnd"/>
+      <w:r>
+        <w:rPr>
+          <w:rFonts w:ascii="Times New Roman" w:eastAsia="Times New Roman" w:hAnsi="Times New Roman" w:cs="Times New Roman"/>
+          <w:color w:val="FF0000"/>
+          <w:sz w:val="28"/>
+          <w:szCs w:val="28"/>
+          <w:lang w:val="en-US"/>
+        </w:rPr>
+        <w:t xml:space="preserve"> $DIR $EXT</w:t>
+      </w:r>
+    </w:p>
+    <w:p>
+      <w:pPr>
+        <w:tabs>
+          <w:tab w:val="left" w:pos="3544"/>
+        </w:tabs>
+        <w:rPr>
+          <w:rFonts w:ascii="Times New Roman" w:eastAsia="Times New Roman" w:hAnsi="Times New Roman" w:cs="Times New Roman"/>
+          <w:color w:val="FF0000"/>
+          <w:sz w:val="28"/>
+          <w:szCs w:val="28"/>
+          <w:lang w:val="en-US"/>
+        </w:rPr>
+      </w:pPr>
+      <w:r>
+        <w:rPr>
+          <w:rFonts w:ascii="Times New Roman" w:eastAsia="Times New Roman" w:hAnsi="Times New Roman" w:cs="Times New Roman"/>
+          <w:color w:val="FF0000"/>
+          <w:sz w:val="28"/>
+          <w:szCs w:val="28"/>
+          <w:lang w:val="en-US"/>
+        </w:rPr>
+        <w:t xml:space="preserve">     if [ $</w:t>
+      </w:r>
+      <w:proofErr w:type="gramStart"/>
+      <w:r>
+        <w:rPr>
+          <w:rFonts w:ascii="Times New Roman" w:eastAsia="Times New Roman" w:hAnsi="Times New Roman" w:cs="Times New Roman"/>
+          <w:color w:val="FF0000"/>
+          <w:sz w:val="28"/>
+          <w:szCs w:val="28"/>
+          <w:lang w:val="en-US"/>
+        </w:rPr>
+        <w:t>AMOUNT !</w:t>
+      </w:r>
+      <w:proofErr w:type="gramEnd"/>
+      <w:r>
+        <w:rPr>
+          <w:rFonts w:ascii="Times New Roman" w:eastAsia="Times New Roman" w:hAnsi="Times New Roman" w:cs="Times New Roman"/>
+          <w:color w:val="FF0000"/>
+          <w:sz w:val="28"/>
+          <w:szCs w:val="28"/>
+          <w:lang w:val="en-US"/>
+        </w:rPr>
+        <w:t>= "0" ];</w:t>
+      </w:r>
+    </w:p>
+    <w:p>
+      <w:pPr>
+        <w:tabs>
+          <w:tab w:val="left" w:pos="3544"/>
+        </w:tabs>
+        <w:rPr>
+          <w:rFonts w:ascii="Times New Roman" w:eastAsia="Times New Roman" w:hAnsi="Times New Roman" w:cs="Times New Roman"/>
+          <w:color w:val="FF0000"/>
+          <w:sz w:val="28"/>
+          <w:szCs w:val="28"/>
+          <w:lang w:val="en-US"/>
+        </w:rPr>
+      </w:pPr>
+      <w:r>
+        <w:rPr>
+          <w:rFonts w:ascii="Times New Roman" w:eastAsia="Times New Roman" w:hAnsi="Times New Roman" w:cs="Times New Roman"/>
+          <w:color w:val="FF0000"/>
+          <w:sz w:val="28"/>
+          <w:szCs w:val="28"/>
+          <w:lang w:val="en-US"/>
+        </w:rPr>
+        <w:t xml:space="preserve">       then</w:t>
+      </w:r>
+    </w:p>
+    <w:p>
+      <w:pPr>
+        <w:tabs>
+          <w:tab w:val="left" w:pos="3544"/>
+        </w:tabs>
+        <w:rPr>
+          <w:rFonts w:ascii="Times New Roman" w:eastAsia="Times New Roman" w:hAnsi="Times New Roman" w:cs="Times New Roman"/>
+          <w:color w:val="FF0000"/>
+          <w:sz w:val="28"/>
+          <w:szCs w:val="28"/>
+          <w:lang w:val="en-US"/>
+        </w:rPr>
+      </w:pPr>
+      <w:r>
+        <w:rPr>
+          <w:rFonts w:ascii="Times New Roman" w:eastAsia="Times New Roman" w:hAnsi="Times New Roman" w:cs="Times New Roman"/>
+          <w:color w:val="FF0000"/>
+          <w:sz w:val="28"/>
+          <w:szCs w:val="28"/>
+          <w:lang w:val="en-US"/>
+        </w:rPr>
         <w:lastRenderedPageBreak/>
-        <w:t xml:space="preserve">  "Delete files")</w:t>
+        <w:t xml:space="preserve">         echo "There are $AMOUNT files in directory $DIR"</w:t>
+      </w:r>
+    </w:p>
+    <w:p>
+      <w:pPr>
+        <w:tabs>
+          <w:tab w:val="left" w:pos="3544"/>
+        </w:tabs>
+        <w:rPr>
+          <w:rFonts w:ascii="Times New Roman" w:eastAsia="Times New Roman" w:hAnsi="Times New Roman" w:cs="Times New Roman"/>
+          <w:color w:val="FF0000"/>
+          <w:sz w:val="28"/>
+          <w:szCs w:val="28"/>
+          <w:lang w:val="en-US"/>
+        </w:rPr>
+      </w:pPr>
+      <w:r>
+        <w:rPr>
+          <w:rFonts w:ascii="Times New Roman" w:eastAsia="Times New Roman" w:hAnsi="Times New Roman" w:cs="Times New Roman"/>
+          <w:color w:val="FF0000"/>
+          <w:sz w:val="28"/>
+          <w:szCs w:val="28"/>
+          <w:lang w:val="en-US"/>
+        </w:rPr>
+        <w:t xml:space="preserve">         ls -p $DIR/</w:t>
+      </w:r>
+      <w:proofErr w:type="gramStart"/>
+      <w:r>
+        <w:rPr>
+          <w:rFonts w:ascii="Times New Roman" w:eastAsia="Times New Roman" w:hAnsi="Times New Roman" w:cs="Times New Roman"/>
+          <w:color w:val="FF0000"/>
+          <w:sz w:val="28"/>
+          <w:szCs w:val="28"/>
+          <w:lang w:val="en-US"/>
+        </w:rPr>
+        <w:t>*.$</w:t>
+      </w:r>
+      <w:proofErr w:type="gramEnd"/>
+      <w:r>
+        <w:rPr>
+          <w:rFonts w:ascii="Times New Roman" w:eastAsia="Times New Roman" w:hAnsi="Times New Roman" w:cs="Times New Roman"/>
+          <w:color w:val="FF0000"/>
+          <w:sz w:val="28"/>
+          <w:szCs w:val="28"/>
+          <w:lang w:val="en-US"/>
+        </w:rPr>
+        <w:t>EXT</w:t>
+      </w:r>
+    </w:p>
+    <w:p>
+      <w:pPr>
+        <w:tabs>
+          <w:tab w:val="left" w:pos="3544"/>
+        </w:tabs>
+        <w:rPr>
+          <w:rFonts w:ascii="Times New Roman" w:eastAsia="Times New Roman" w:hAnsi="Times New Roman" w:cs="Times New Roman"/>
+          <w:color w:val="FF0000"/>
+          <w:sz w:val="28"/>
+          <w:szCs w:val="28"/>
+          <w:lang w:val="en-US"/>
+        </w:rPr>
+      </w:pPr>
+      <w:r>
+        <w:rPr>
+          <w:rFonts w:ascii="Times New Roman" w:eastAsia="Times New Roman" w:hAnsi="Times New Roman" w:cs="Times New Roman"/>
+          <w:color w:val="FF0000"/>
+          <w:sz w:val="28"/>
+          <w:szCs w:val="28"/>
+          <w:lang w:val="en-US"/>
+        </w:rPr>
+        <w:t xml:space="preserve">         echo "Delete </w:t>
+      </w:r>
+      <w:proofErr w:type="gramStart"/>
+      <w:r>
+        <w:rPr>
+          <w:rFonts w:ascii="Times New Roman" w:eastAsia="Times New Roman" w:hAnsi="Times New Roman" w:cs="Times New Roman"/>
+          <w:color w:val="FF0000"/>
+          <w:sz w:val="28"/>
+          <w:szCs w:val="28"/>
+          <w:lang w:val="en-US"/>
+        </w:rPr>
+        <w:t>them?[</w:t>
+      </w:r>
+      <w:proofErr w:type="gramEnd"/>
+      <w:r>
+        <w:rPr>
+          <w:rFonts w:ascii="Times New Roman" w:eastAsia="Times New Roman" w:hAnsi="Times New Roman" w:cs="Times New Roman"/>
+          <w:color w:val="FF0000"/>
+          <w:sz w:val="28"/>
+          <w:szCs w:val="28"/>
+          <w:lang w:val="en-US"/>
+        </w:rPr>
+        <w:t>y/n]:"</w:t>
+      </w:r>
+    </w:p>
+    <w:p>
+      <w:pPr>
+        <w:tabs>
+          <w:tab w:val="left" w:pos="3544"/>
+        </w:tabs>
+        <w:rPr>
+          <w:rFonts w:ascii="Times New Roman" w:eastAsia="Times New Roman" w:hAnsi="Times New Roman" w:cs="Times New Roman"/>
+          <w:color w:val="FF0000"/>
+          <w:sz w:val="28"/>
+          <w:szCs w:val="28"/>
+          <w:lang w:val="en-US"/>
+        </w:rPr>
+      </w:pPr>
+      <w:r>
+        <w:rPr>
+          <w:rFonts w:ascii="Times New Roman" w:eastAsia="Times New Roman" w:hAnsi="Times New Roman" w:cs="Times New Roman"/>
+          <w:color w:val="FF0000"/>
+          <w:sz w:val="28"/>
+          <w:szCs w:val="28"/>
+          <w:lang w:val="en-US"/>
+        </w:rPr>
+        <w:t xml:space="preserve">         read CONFIRMATION</w:t>
+      </w:r>
+    </w:p>
+    <w:p>
+      <w:pPr>
+        <w:tabs>
+          <w:tab w:val="left" w:pos="3544"/>
+        </w:tabs>
+        <w:rPr>
+          <w:rFonts w:ascii="Times New Roman" w:eastAsia="Times New Roman" w:hAnsi="Times New Roman" w:cs="Times New Roman"/>
+          <w:color w:val="FF0000"/>
+          <w:sz w:val="28"/>
+          <w:szCs w:val="28"/>
+          <w:lang w:val="en-US"/>
+        </w:rPr>
+      </w:pPr>
+      <w:r>
+        <w:rPr>
+          <w:rFonts w:ascii="Times New Roman" w:eastAsia="Times New Roman" w:hAnsi="Times New Roman" w:cs="Times New Roman"/>
+          <w:color w:val="FF0000"/>
+          <w:sz w:val="28"/>
+          <w:szCs w:val="28"/>
+          <w:lang w:val="en-US"/>
+        </w:rPr>
+        <w:t xml:space="preserve">         if [ $CONFIRMATION = "y</w:t>
+      </w:r>
+      <w:proofErr w:type="gramStart"/>
+      <w:r>
+        <w:rPr>
+          <w:rFonts w:ascii="Times New Roman" w:eastAsia="Times New Roman" w:hAnsi="Times New Roman" w:cs="Times New Roman"/>
+          <w:color w:val="FF0000"/>
+          <w:sz w:val="28"/>
+          <w:szCs w:val="28"/>
+          <w:lang w:val="en-US"/>
+        </w:rPr>
+        <w:t>" ]</w:t>
+      </w:r>
+      <w:proofErr w:type="gramEnd"/>
+      <w:r>
+        <w:rPr>
+          <w:rFonts w:ascii="Times New Roman" w:eastAsia="Times New Roman" w:hAnsi="Times New Roman" w:cs="Times New Roman"/>
+          <w:color w:val="FF0000"/>
+          <w:sz w:val="28"/>
+          <w:szCs w:val="28"/>
+          <w:lang w:val="en-US"/>
+        </w:rPr>
+        <w:t>;</w:t>
+      </w:r>
+    </w:p>
+    <w:p>
+      <w:pPr>
+        <w:tabs>
+          <w:tab w:val="left" w:pos="3544"/>
+        </w:tabs>
+        <w:rPr>
+          <w:rFonts w:ascii="Times New Roman" w:eastAsia="Times New Roman" w:hAnsi="Times New Roman" w:cs="Times New Roman"/>
+          <w:color w:val="FF0000"/>
+          <w:sz w:val="28"/>
+          <w:szCs w:val="28"/>
+          <w:lang w:val="en-US"/>
+        </w:rPr>
+      </w:pPr>
+      <w:r>
+        <w:rPr>
+          <w:rFonts w:ascii="Times New Roman" w:eastAsia="Times New Roman" w:hAnsi="Times New Roman" w:cs="Times New Roman"/>
+          <w:color w:val="FF0000"/>
+          <w:sz w:val="28"/>
+          <w:szCs w:val="28"/>
+          <w:lang w:val="en-US"/>
+        </w:rPr>
+        <w:t xml:space="preserve">           then</w:t>
+      </w:r>
+    </w:p>
+    <w:p>
+      <w:pPr>
+        <w:tabs>
+          <w:tab w:val="left" w:pos="3544"/>
+        </w:tabs>
+        <w:rPr>
+          <w:rFonts w:ascii="Times New Roman" w:eastAsia="Times New Roman" w:hAnsi="Times New Roman" w:cs="Times New Roman"/>
+          <w:color w:val="FF0000"/>
+          <w:sz w:val="28"/>
+          <w:szCs w:val="28"/>
+          <w:lang w:val="en-US"/>
+        </w:rPr>
+      </w:pPr>
+      <w:r>
+        <w:rPr>
+          <w:rFonts w:ascii="Times New Roman" w:eastAsia="Times New Roman" w:hAnsi="Times New Roman" w:cs="Times New Roman"/>
+          <w:color w:val="FF0000"/>
+          <w:sz w:val="28"/>
+          <w:szCs w:val="28"/>
+          <w:lang w:val="en-US"/>
+        </w:rPr>
+        <w:t xml:space="preserve">             rm $DIR/</w:t>
+      </w:r>
+      <w:proofErr w:type="gramStart"/>
+      <w:r>
+        <w:rPr>
+          <w:rFonts w:ascii="Times New Roman" w:eastAsia="Times New Roman" w:hAnsi="Times New Roman" w:cs="Times New Roman"/>
+          <w:color w:val="FF0000"/>
+          <w:sz w:val="28"/>
+          <w:szCs w:val="28"/>
+          <w:lang w:val="en-US"/>
+        </w:rPr>
+        <w:t>*.$</w:t>
+      </w:r>
+      <w:proofErr w:type="gramEnd"/>
+      <w:r>
+        <w:rPr>
+          <w:rFonts w:ascii="Times New Roman" w:eastAsia="Times New Roman" w:hAnsi="Times New Roman" w:cs="Times New Roman"/>
+          <w:color w:val="FF0000"/>
+          <w:sz w:val="28"/>
+          <w:szCs w:val="28"/>
+          <w:lang w:val="en-US"/>
+        </w:rPr>
+        <w:t>EXT</w:t>
+      </w:r>
+    </w:p>
+    <w:p>
+      <w:pPr>
+        <w:tabs>
+          <w:tab w:val="left" w:pos="3544"/>
+        </w:tabs>
+        <w:rPr>
+          <w:rFonts w:ascii="Times New Roman" w:eastAsia="Times New Roman" w:hAnsi="Times New Roman" w:cs="Times New Roman"/>
+          <w:color w:val="FF0000"/>
+          <w:sz w:val="28"/>
+          <w:szCs w:val="28"/>
+          <w:lang w:val="en-US"/>
+        </w:rPr>
+      </w:pPr>
+      <w:r>
+        <w:rPr>
+          <w:rFonts w:ascii="Times New Roman" w:eastAsia="Times New Roman" w:hAnsi="Times New Roman" w:cs="Times New Roman"/>
+          <w:color w:val="FF0000"/>
+          <w:sz w:val="28"/>
+          <w:szCs w:val="28"/>
+          <w:lang w:val="en-US"/>
+        </w:rPr>
+        <w:t xml:space="preserve">         fi   </w:t>
+      </w:r>
+    </w:p>
+    <w:p>
+      <w:pPr>
+        <w:tabs>
+          <w:tab w:val="left" w:pos="3544"/>
+        </w:tabs>
+        <w:rPr>
+          <w:rFonts w:ascii="Times New Roman" w:eastAsia="Times New Roman" w:hAnsi="Times New Roman" w:cs="Times New Roman"/>
+          <w:color w:val="FF0000"/>
+          <w:sz w:val="28"/>
+          <w:szCs w:val="28"/>
+          <w:lang w:val="en-US"/>
+        </w:rPr>
+      </w:pPr>
+      <w:r>
+        <w:rPr>
+          <w:rFonts w:ascii="Times New Roman" w:eastAsia="Times New Roman" w:hAnsi="Times New Roman" w:cs="Times New Roman"/>
+          <w:color w:val="FF0000"/>
+          <w:sz w:val="28"/>
+          <w:szCs w:val="28"/>
+          <w:lang w:val="en-US"/>
+        </w:rPr>
+        <w:t xml:space="preserve">       else </w:t>
+      </w:r>
+    </w:p>
+    <w:p>
+      <w:pPr>
+        <w:tabs>
+          <w:tab w:val="left" w:pos="3544"/>
+        </w:tabs>
+        <w:rPr>
+          <w:rFonts w:ascii="Times New Roman" w:eastAsia="Times New Roman" w:hAnsi="Times New Roman" w:cs="Times New Roman"/>
+          <w:color w:val="FF0000"/>
+          <w:sz w:val="28"/>
+          <w:szCs w:val="28"/>
+          <w:lang w:val="en-US"/>
+        </w:rPr>
+      </w:pPr>
+      <w:r>
+        <w:rPr>
+          <w:rFonts w:ascii="Times New Roman" w:eastAsia="Times New Roman" w:hAnsi="Times New Roman" w:cs="Times New Roman"/>
+          <w:color w:val="FF0000"/>
+          <w:sz w:val="28"/>
+          <w:szCs w:val="28"/>
+          <w:lang w:val="en-US"/>
+        </w:rPr>
+        <w:t xml:space="preserve">         echo "Can't find files with extension $</w:t>
+      </w:r>
+      <w:proofErr w:type="spellStart"/>
+      <w:r>
+        <w:rPr>
+          <w:rFonts w:ascii="Times New Roman" w:eastAsia="Times New Roman" w:hAnsi="Times New Roman" w:cs="Times New Roman"/>
+          <w:color w:val="FF0000"/>
+          <w:sz w:val="28"/>
+          <w:szCs w:val="28"/>
+          <w:lang w:val="en-US"/>
+        </w:rPr>
+        <w:t>ext</w:t>
+      </w:r>
+      <w:proofErr w:type="spellEnd"/>
+      <w:r>
+        <w:rPr>
+          <w:rFonts w:ascii="Times New Roman" w:eastAsia="Times New Roman" w:hAnsi="Times New Roman" w:cs="Times New Roman"/>
+          <w:color w:val="FF0000"/>
+          <w:sz w:val="28"/>
+          <w:szCs w:val="28"/>
+          <w:lang w:val="en-US"/>
+        </w:rPr>
+        <w:t xml:space="preserve"> in directory $DIR"</w:t>
+      </w:r>
+    </w:p>
+    <w:p>
+      <w:pPr>
+        <w:tabs>
+          <w:tab w:val="left" w:pos="3544"/>
+        </w:tabs>
+        <w:rPr>
+          <w:rFonts w:ascii="Times New Roman" w:eastAsia="Times New Roman" w:hAnsi="Times New Roman" w:cs="Times New Roman"/>
+          <w:color w:val="FF0000"/>
+          <w:sz w:val="28"/>
+          <w:szCs w:val="28"/>
+          <w:lang w:val="en-US"/>
+        </w:rPr>
+      </w:pPr>
+      <w:r>
+        <w:rPr>
+          <w:rFonts w:ascii="Times New Roman" w:eastAsia="Times New Roman" w:hAnsi="Times New Roman" w:cs="Times New Roman"/>
+          <w:color w:val="FF0000"/>
+          <w:sz w:val="28"/>
+          <w:szCs w:val="28"/>
+          <w:lang w:val="en-US"/>
+        </w:rPr>
+        <w:t xml:space="preserve">     fi</w:t>
+      </w:r>
+    </w:p>
+    <w:p>
+      <w:pPr>
+        <w:tabs>
+          <w:tab w:val="left" w:pos="3544"/>
+        </w:tabs>
+        <w:rPr>
+          <w:rFonts w:ascii="Times New Roman" w:eastAsia="Times New Roman" w:hAnsi="Times New Roman" w:cs="Times New Roman"/>
+          <w:color w:val="FF0000"/>
+          <w:sz w:val="28"/>
+          <w:szCs w:val="28"/>
+          <w:lang w:val="en-US"/>
+        </w:rPr>
+      </w:pPr>
+      <w:r>
+        <w:rPr>
+          <w:rFonts w:ascii="Times New Roman" w:eastAsia="Times New Roman" w:hAnsi="Times New Roman" w:cs="Times New Roman"/>
+          <w:color w:val="FF0000"/>
+          <w:sz w:val="28"/>
+          <w:szCs w:val="28"/>
+          <w:lang w:val="en-US"/>
+        </w:rPr>
+        <w:t xml:space="preserve">  ;;</w:t>
+      </w:r>
+    </w:p>
+    <w:p>
+      <w:pPr>
+        <w:tabs>
+          <w:tab w:val="left" w:pos="3544"/>
+        </w:tabs>
+        <w:rPr>
+          <w:rFonts w:ascii="Times New Roman" w:eastAsia="Times New Roman" w:hAnsi="Times New Roman" w:cs="Times New Roman"/>
+          <w:color w:val="FF0000"/>
+          <w:sz w:val="28"/>
+          <w:szCs w:val="28"/>
+          <w:lang w:val="en-US"/>
+        </w:rPr>
+      </w:pPr>
+      <w:r>
+        <w:rPr>
+          <w:rFonts w:ascii="Times New Roman" w:eastAsia="Times New Roman" w:hAnsi="Times New Roman" w:cs="Times New Roman"/>
+          <w:color w:val="FF0000"/>
+          <w:sz w:val="28"/>
+          <w:szCs w:val="28"/>
+          <w:lang w:val="en-US"/>
+        </w:rPr>
+        <w:t>###############################</w:t>
+      </w:r>
+    </w:p>
+    <w:p>
+      <w:pPr>
+        <w:tabs>
+          <w:tab w:val="left" w:pos="3544"/>
+        </w:tabs>
+        <w:rPr>
+          <w:rFonts w:ascii="Times New Roman" w:eastAsia="Times New Roman" w:hAnsi="Times New Roman" w:cs="Times New Roman"/>
+          <w:color w:val="FF0000"/>
+          <w:sz w:val="28"/>
+          <w:szCs w:val="28"/>
+          <w:lang w:val="en-US"/>
+        </w:rPr>
+      </w:pPr>
+      <w:r>
+        <w:rPr>
+          <w:rFonts w:ascii="Times New Roman" w:eastAsia="Times New Roman" w:hAnsi="Times New Roman" w:cs="Times New Roman"/>
+          <w:color w:val="FF0000"/>
+          <w:sz w:val="28"/>
+          <w:szCs w:val="28"/>
+          <w:lang w:val="en-US"/>
+        </w:rPr>
+        <w:t xml:space="preserve"># Find in given directory the file/files </w:t>
+      </w:r>
+      <w:proofErr w:type="spellStart"/>
+      <w:r>
+        <w:rPr>
+          <w:rFonts w:ascii="Times New Roman" w:eastAsia="Times New Roman" w:hAnsi="Times New Roman" w:cs="Times New Roman"/>
+          <w:color w:val="FF0000"/>
+          <w:sz w:val="28"/>
+          <w:szCs w:val="28"/>
+          <w:lang w:val="en-US"/>
+        </w:rPr>
+        <w:t>witn</w:t>
+      </w:r>
+      <w:proofErr w:type="spellEnd"/>
+      <w:r>
+        <w:rPr>
+          <w:rFonts w:ascii="Times New Roman" w:eastAsia="Times New Roman" w:hAnsi="Times New Roman" w:cs="Times New Roman"/>
+          <w:color w:val="FF0000"/>
+          <w:sz w:val="28"/>
+          <w:szCs w:val="28"/>
+          <w:lang w:val="en-US"/>
+        </w:rPr>
+        <w:t xml:space="preserve"> longest name</w:t>
+      </w:r>
+    </w:p>
+    <w:p>
+      <w:pPr>
+        <w:tabs>
+          <w:tab w:val="left" w:pos="3544"/>
+        </w:tabs>
+        <w:rPr>
+          <w:rFonts w:ascii="Times New Roman" w:eastAsia="Times New Roman" w:hAnsi="Times New Roman" w:cs="Times New Roman"/>
+          <w:color w:val="FF0000"/>
+          <w:sz w:val="28"/>
+          <w:szCs w:val="28"/>
+          <w:lang w:val="en-US"/>
+        </w:rPr>
+      </w:pPr>
+      <w:r>
+        <w:rPr>
+          <w:rFonts w:ascii="Times New Roman" w:eastAsia="Times New Roman" w:hAnsi="Times New Roman" w:cs="Times New Roman"/>
+          <w:color w:val="FF0000"/>
+          <w:sz w:val="28"/>
+          <w:szCs w:val="28"/>
+          <w:lang w:val="en-US"/>
+        </w:rPr>
+        <w:t xml:space="preserve">  </w:t>
+      </w:r>
+    </w:p>
+    <w:p>
+      <w:pPr>
+        <w:tabs>
+          <w:tab w:val="left" w:pos="3544"/>
+        </w:tabs>
+        <w:rPr>
+          <w:rFonts w:ascii="Times New Roman" w:eastAsia="Times New Roman" w:hAnsi="Times New Roman" w:cs="Times New Roman"/>
+          <w:color w:val="FF0000"/>
+          <w:sz w:val="28"/>
+          <w:szCs w:val="28"/>
+          <w:lang w:val="en-US"/>
+        </w:rPr>
+      </w:pPr>
+      <w:r>
+        <w:rPr>
+          <w:rFonts w:ascii="Times New Roman" w:eastAsia="Times New Roman" w:hAnsi="Times New Roman" w:cs="Times New Roman"/>
+          <w:color w:val="FF0000"/>
+          <w:sz w:val="28"/>
+          <w:szCs w:val="28"/>
+          <w:lang w:val="en-US"/>
+        </w:rPr>
+        <w:t xml:space="preserve">  "Find file with longest name")</w:t>
       </w:r>
     </w:p>
     <w:p>
@@ -3391,55 +4317,223 @@
           <w:szCs w:val="28"/>
           <w:lang w:val="en-US"/>
         </w:rPr>
-        <w:t xml:space="preserve">     echo "Enter file's extension:"  </w:t>
-      </w:r>
-    </w:p>
-    <w:p>
-      <w:pPr>
-        <w:tabs>
-          <w:tab w:val="left" w:pos="3544"/>
-        </w:tabs>
-        <w:rPr>
-          <w:rFonts w:ascii="Times New Roman" w:eastAsia="Times New Roman" w:hAnsi="Times New Roman" w:cs="Times New Roman"/>
-          <w:color w:val="FF0000"/>
-          <w:sz w:val="28"/>
-          <w:szCs w:val="28"/>
-          <w:lang w:val="en-US"/>
-        </w:rPr>
-      </w:pPr>
-      <w:r>
-        <w:rPr>
-          <w:rFonts w:ascii="Times New Roman" w:eastAsia="Times New Roman" w:hAnsi="Times New Roman" w:cs="Times New Roman"/>
-          <w:color w:val="FF0000"/>
-          <w:sz w:val="28"/>
-          <w:szCs w:val="28"/>
-          <w:lang w:val="en-US"/>
-        </w:rPr>
-        <w:t xml:space="preserve">     read EXT</w:t>
-      </w:r>
-    </w:p>
-    <w:p>
-      <w:pPr>
-        <w:tabs>
-          <w:tab w:val="left" w:pos="3544"/>
-        </w:tabs>
-        <w:rPr>
-          <w:rFonts w:ascii="Times New Roman" w:eastAsia="Times New Roman" w:hAnsi="Times New Roman" w:cs="Times New Roman"/>
-          <w:color w:val="FF0000"/>
-          <w:sz w:val="28"/>
-          <w:szCs w:val="28"/>
-          <w:lang w:val="en-US"/>
-        </w:rPr>
-      </w:pPr>
-      <w:r>
-        <w:rPr>
-          <w:rFonts w:ascii="Times New Roman" w:eastAsia="Times New Roman" w:hAnsi="Times New Roman" w:cs="Times New Roman"/>
-          <w:color w:val="FF0000"/>
-          <w:sz w:val="28"/>
-          <w:szCs w:val="28"/>
-          <w:lang w:val="en-US"/>
-        </w:rPr>
-        <w:t xml:space="preserve">     </w:t>
+        <w:t xml:space="preserve">     MAX=0</w:t>
+      </w:r>
+    </w:p>
+    <w:p>
+      <w:pPr>
+        <w:tabs>
+          <w:tab w:val="left" w:pos="3544"/>
+        </w:tabs>
+        <w:rPr>
+          <w:rFonts w:ascii="Times New Roman" w:eastAsia="Times New Roman" w:hAnsi="Times New Roman" w:cs="Times New Roman"/>
+          <w:color w:val="FF0000"/>
+          <w:sz w:val="28"/>
+          <w:szCs w:val="28"/>
+          <w:lang w:val="en-US"/>
+        </w:rPr>
+      </w:pPr>
+      <w:r>
+        <w:rPr>
+          <w:rFonts w:ascii="Times New Roman" w:eastAsia="Times New Roman" w:hAnsi="Times New Roman" w:cs="Times New Roman"/>
+          <w:color w:val="FF0000"/>
+          <w:sz w:val="28"/>
+          <w:szCs w:val="28"/>
+          <w:lang w:val="en-US"/>
+        </w:rPr>
+        <w:t xml:space="preserve">     LENGTH=0</w:t>
+      </w:r>
+    </w:p>
+    <w:p>
+      <w:pPr>
+        <w:tabs>
+          <w:tab w:val="left" w:pos="3544"/>
+        </w:tabs>
+        <w:rPr>
+          <w:rFonts w:ascii="Times New Roman" w:eastAsia="Times New Roman" w:hAnsi="Times New Roman" w:cs="Times New Roman"/>
+          <w:color w:val="FF0000"/>
+          <w:sz w:val="28"/>
+          <w:szCs w:val="28"/>
+          <w:lang w:val="en-US"/>
+        </w:rPr>
+      </w:pPr>
+      <w:r>
+        <w:rPr>
+          <w:rFonts w:ascii="Times New Roman" w:eastAsia="Times New Roman" w:hAnsi="Times New Roman" w:cs="Times New Roman"/>
+          <w:color w:val="FF0000"/>
+          <w:sz w:val="28"/>
+          <w:szCs w:val="28"/>
+          <w:lang w:val="en-US"/>
+        </w:rPr>
+        <w:t xml:space="preserve">     NAMES</w:t>
+      </w:r>
+      <w:proofErr w:type="gramStart"/>
+      <w:r>
+        <w:rPr>
+          <w:rFonts w:ascii="Times New Roman" w:eastAsia="Times New Roman" w:hAnsi="Times New Roman" w:cs="Times New Roman"/>
+          <w:color w:val="FF0000"/>
+          <w:sz w:val="28"/>
+          <w:szCs w:val="28"/>
+          <w:lang w:val="en-US"/>
+        </w:rPr>
+        <w:t>=(</w:t>
+      </w:r>
+      <w:proofErr w:type="gramEnd"/>
+      <w:r>
+        <w:rPr>
+          <w:rFonts w:ascii="Times New Roman" w:eastAsia="Times New Roman" w:hAnsi="Times New Roman" w:cs="Times New Roman"/>
+          <w:color w:val="FF0000"/>
+          <w:sz w:val="28"/>
+          <w:szCs w:val="28"/>
+          <w:lang w:val="en-US"/>
+        </w:rPr>
+        <w:t>)</w:t>
+      </w:r>
+    </w:p>
+    <w:p>
+      <w:pPr>
+        <w:tabs>
+          <w:tab w:val="left" w:pos="3544"/>
+        </w:tabs>
+        <w:rPr>
+          <w:rFonts w:ascii="Times New Roman" w:eastAsia="Times New Roman" w:hAnsi="Times New Roman" w:cs="Times New Roman"/>
+          <w:color w:val="FF0000"/>
+          <w:sz w:val="28"/>
+          <w:szCs w:val="28"/>
+          <w:lang w:val="en-US"/>
+        </w:rPr>
+      </w:pPr>
+    </w:p>
+    <w:p>
+      <w:pPr>
+        <w:tabs>
+          <w:tab w:val="left" w:pos="3544"/>
+        </w:tabs>
+        <w:rPr>
+          <w:rFonts w:ascii="Times New Roman" w:eastAsia="Times New Roman" w:hAnsi="Times New Roman" w:cs="Times New Roman"/>
+          <w:color w:val="FF0000"/>
+          <w:sz w:val="28"/>
+          <w:szCs w:val="28"/>
+          <w:lang w:val="en-US"/>
+        </w:rPr>
+      </w:pPr>
+      <w:r>
+        <w:rPr>
+          <w:rFonts w:ascii="Times New Roman" w:eastAsia="Times New Roman" w:hAnsi="Times New Roman" w:cs="Times New Roman"/>
+          <w:color w:val="FF0000"/>
+          <w:sz w:val="28"/>
+          <w:szCs w:val="28"/>
+          <w:lang w:val="en-US"/>
+        </w:rPr>
+        <w:t># Find max length of file's name in directory $DIR</w:t>
+      </w:r>
+    </w:p>
+    <w:p>
+      <w:pPr>
+        <w:tabs>
+          <w:tab w:val="left" w:pos="3544"/>
+        </w:tabs>
+        <w:rPr>
+          <w:rFonts w:ascii="Times New Roman" w:eastAsia="Times New Roman" w:hAnsi="Times New Roman" w:cs="Times New Roman"/>
+          <w:color w:val="FF0000"/>
+          <w:sz w:val="28"/>
+          <w:szCs w:val="28"/>
+          <w:lang w:val="en-US"/>
+        </w:rPr>
+      </w:pPr>
+      <w:r>
+        <w:rPr>
+          <w:rFonts w:ascii="Times New Roman" w:eastAsia="Times New Roman" w:hAnsi="Times New Roman" w:cs="Times New Roman"/>
+          <w:color w:val="FF0000"/>
+          <w:sz w:val="28"/>
+          <w:szCs w:val="28"/>
+          <w:lang w:val="en-US"/>
+        </w:rPr>
+        <w:t xml:space="preserve">   for F in $DIR/</w:t>
+      </w:r>
+      <w:proofErr w:type="gramStart"/>
+      <w:r>
+        <w:rPr>
+          <w:rFonts w:ascii="Times New Roman" w:eastAsia="Times New Roman" w:hAnsi="Times New Roman" w:cs="Times New Roman"/>
+          <w:color w:val="FF0000"/>
+          <w:sz w:val="28"/>
+          <w:szCs w:val="28"/>
+          <w:lang w:val="en-US"/>
+        </w:rPr>
+        <w:t>*.*</w:t>
+      </w:r>
+      <w:proofErr w:type="gramEnd"/>
+    </w:p>
+    <w:p>
+      <w:pPr>
+        <w:tabs>
+          <w:tab w:val="left" w:pos="3544"/>
+        </w:tabs>
+        <w:rPr>
+          <w:rFonts w:ascii="Times New Roman" w:eastAsia="Times New Roman" w:hAnsi="Times New Roman" w:cs="Times New Roman"/>
+          <w:color w:val="FF0000"/>
+          <w:sz w:val="28"/>
+          <w:szCs w:val="28"/>
+          <w:lang w:val="en-US"/>
+        </w:rPr>
+      </w:pPr>
+      <w:r>
+        <w:rPr>
+          <w:rFonts w:ascii="Times New Roman" w:eastAsia="Times New Roman" w:hAnsi="Times New Roman" w:cs="Times New Roman"/>
+          <w:color w:val="FF0000"/>
+          <w:sz w:val="28"/>
+          <w:szCs w:val="28"/>
+          <w:lang w:val="en-US"/>
+        </w:rPr>
+        <w:t xml:space="preserve">     do </w:t>
+      </w:r>
+    </w:p>
+    <w:p>
+      <w:pPr>
+        <w:tabs>
+          <w:tab w:val="left" w:pos="3544"/>
+        </w:tabs>
+        <w:rPr>
+          <w:rFonts w:ascii="Times New Roman" w:eastAsia="Times New Roman" w:hAnsi="Times New Roman" w:cs="Times New Roman"/>
+          <w:color w:val="FF0000"/>
+          <w:sz w:val="28"/>
+          <w:szCs w:val="28"/>
+          <w:lang w:val="en-US"/>
+        </w:rPr>
+      </w:pPr>
+      <w:r>
+        <w:rPr>
+          <w:rFonts w:ascii="Times New Roman" w:eastAsia="Times New Roman" w:hAnsi="Times New Roman" w:cs="Times New Roman"/>
+          <w:color w:val="FF0000"/>
+          <w:sz w:val="28"/>
+          <w:szCs w:val="28"/>
+          <w:lang w:val="en-US"/>
+        </w:rPr>
+        <w:t xml:space="preserve">       LENGTH=${#F} </w:t>
+      </w:r>
+    </w:p>
+    <w:p>
+      <w:pPr>
+        <w:tabs>
+          <w:tab w:val="left" w:pos="3544"/>
+        </w:tabs>
+        <w:rPr>
+          <w:rFonts w:ascii="Times New Roman" w:eastAsia="Times New Roman" w:hAnsi="Times New Roman" w:cs="Times New Roman"/>
+          <w:color w:val="FF0000"/>
+          <w:sz w:val="28"/>
+          <w:szCs w:val="28"/>
+          <w:lang w:val="en-US"/>
+        </w:rPr>
+      </w:pPr>
+      <w:r>
+        <w:rPr>
+          <w:rFonts w:ascii="Times New Roman" w:eastAsia="Times New Roman" w:hAnsi="Times New Roman" w:cs="Times New Roman"/>
+          <w:color w:val="FF0000"/>
+          <w:sz w:val="28"/>
+          <w:szCs w:val="28"/>
+          <w:lang w:val="en-US"/>
+        </w:rPr>
+        <w:t xml:space="preserve">       if [ $LENGTH -</w:t>
       </w:r>
       <w:proofErr w:type="spellStart"/>
       <w:r>
@@ -3450,7 +4544,7 @@
           <w:szCs w:val="28"/>
           <w:lang w:val="en-US"/>
         </w:rPr>
-        <w:t>amount_files</w:t>
+        <w:t>gt</w:t>
       </w:r>
       <w:proofErr w:type="spellEnd"/>
       <w:r>
@@ -3461,31 +4555,7 @@
           <w:szCs w:val="28"/>
           <w:lang w:val="en-US"/>
         </w:rPr>
-        <w:t xml:space="preserve"> $DIR $EXT</w:t>
-      </w:r>
-    </w:p>
-    <w:p>
-      <w:pPr>
-        <w:tabs>
-          <w:tab w:val="left" w:pos="3544"/>
-        </w:tabs>
-        <w:rPr>
-          <w:rFonts w:ascii="Times New Roman" w:eastAsia="Times New Roman" w:hAnsi="Times New Roman" w:cs="Times New Roman"/>
-          <w:color w:val="FF0000"/>
-          <w:sz w:val="28"/>
-          <w:szCs w:val="28"/>
-          <w:lang w:val="en-US"/>
-        </w:rPr>
-      </w:pPr>
-      <w:r>
-        <w:rPr>
-          <w:rFonts w:ascii="Times New Roman" w:eastAsia="Times New Roman" w:hAnsi="Times New Roman" w:cs="Times New Roman"/>
-          <w:color w:val="FF0000"/>
-          <w:sz w:val="28"/>
-          <w:szCs w:val="28"/>
-          <w:lang w:val="en-US"/>
-        </w:rPr>
-        <w:t xml:space="preserve">     if [ $</w:t>
+        <w:t xml:space="preserve"> $</w:t>
       </w:r>
       <w:proofErr w:type="gramStart"/>
       <w:r>
@@ -3496,7 +4566,7 @@
           <w:szCs w:val="28"/>
           <w:lang w:val="en-US"/>
         </w:rPr>
-        <w:t>AMOUNT !</w:t>
+        <w:t>MAX ]</w:t>
       </w:r>
       <w:proofErr w:type="gramEnd"/>
       <w:r>
@@ -3507,79 +4577,127 @@
           <w:szCs w:val="28"/>
           <w:lang w:val="en-US"/>
         </w:rPr>
-        <w:t>= "0" ];</w:t>
-      </w:r>
-    </w:p>
-    <w:p>
-      <w:pPr>
-        <w:tabs>
-          <w:tab w:val="left" w:pos="3544"/>
-        </w:tabs>
-        <w:rPr>
-          <w:rFonts w:ascii="Times New Roman" w:eastAsia="Times New Roman" w:hAnsi="Times New Roman" w:cs="Times New Roman"/>
-          <w:color w:val="FF0000"/>
-          <w:sz w:val="28"/>
-          <w:szCs w:val="28"/>
-          <w:lang w:val="en-US"/>
-        </w:rPr>
-      </w:pPr>
-      <w:r>
-        <w:rPr>
-          <w:rFonts w:ascii="Times New Roman" w:eastAsia="Times New Roman" w:hAnsi="Times New Roman" w:cs="Times New Roman"/>
-          <w:color w:val="FF0000"/>
-          <w:sz w:val="28"/>
-          <w:szCs w:val="28"/>
-          <w:lang w:val="en-US"/>
-        </w:rPr>
-        <w:t xml:space="preserve">       then</w:t>
-      </w:r>
-    </w:p>
-    <w:p>
-      <w:pPr>
-        <w:tabs>
-          <w:tab w:val="left" w:pos="3544"/>
-        </w:tabs>
-        <w:rPr>
-          <w:rFonts w:ascii="Times New Roman" w:eastAsia="Times New Roman" w:hAnsi="Times New Roman" w:cs="Times New Roman"/>
-          <w:color w:val="FF0000"/>
-          <w:sz w:val="28"/>
-          <w:szCs w:val="28"/>
-          <w:lang w:val="en-US"/>
-        </w:rPr>
-      </w:pPr>
-      <w:r>
-        <w:rPr>
-          <w:rFonts w:ascii="Times New Roman" w:eastAsia="Times New Roman" w:hAnsi="Times New Roman" w:cs="Times New Roman"/>
-          <w:color w:val="FF0000"/>
-          <w:sz w:val="28"/>
-          <w:szCs w:val="28"/>
-          <w:lang w:val="en-US"/>
-        </w:rPr>
-        <w:t xml:space="preserve">         echo "There are $AMOUNT files in directory $DIR"</w:t>
-      </w:r>
-    </w:p>
-    <w:p>
-      <w:pPr>
-        <w:tabs>
-          <w:tab w:val="left" w:pos="3544"/>
-        </w:tabs>
-        <w:rPr>
-          <w:rFonts w:ascii="Times New Roman" w:eastAsia="Times New Roman" w:hAnsi="Times New Roman" w:cs="Times New Roman"/>
-          <w:color w:val="FF0000"/>
-          <w:sz w:val="28"/>
-          <w:szCs w:val="28"/>
-          <w:lang w:val="en-US"/>
-        </w:rPr>
-      </w:pPr>
-      <w:r>
-        <w:rPr>
-          <w:rFonts w:ascii="Times New Roman" w:eastAsia="Times New Roman" w:hAnsi="Times New Roman" w:cs="Times New Roman"/>
-          <w:color w:val="FF0000"/>
-          <w:sz w:val="28"/>
-          <w:szCs w:val="28"/>
-          <w:lang w:val="en-US"/>
-        </w:rPr>
-        <w:t xml:space="preserve">         ls -p $DIR/</w:t>
+        <w:t>;</w:t>
+      </w:r>
+    </w:p>
+    <w:p>
+      <w:pPr>
+        <w:tabs>
+          <w:tab w:val="left" w:pos="3544"/>
+        </w:tabs>
+        <w:rPr>
+          <w:rFonts w:ascii="Times New Roman" w:eastAsia="Times New Roman" w:hAnsi="Times New Roman" w:cs="Times New Roman"/>
+          <w:color w:val="FF0000"/>
+          <w:sz w:val="28"/>
+          <w:szCs w:val="28"/>
+          <w:lang w:val="en-US"/>
+        </w:rPr>
+      </w:pPr>
+      <w:r>
+        <w:rPr>
+          <w:rFonts w:ascii="Times New Roman" w:eastAsia="Times New Roman" w:hAnsi="Times New Roman" w:cs="Times New Roman"/>
+          <w:color w:val="FF0000"/>
+          <w:sz w:val="28"/>
+          <w:szCs w:val="28"/>
+          <w:lang w:val="en-US"/>
+        </w:rPr>
+        <w:t xml:space="preserve">         then</w:t>
+      </w:r>
+    </w:p>
+    <w:p>
+      <w:pPr>
+        <w:tabs>
+          <w:tab w:val="left" w:pos="3544"/>
+        </w:tabs>
+        <w:rPr>
+          <w:rFonts w:ascii="Times New Roman" w:eastAsia="Times New Roman" w:hAnsi="Times New Roman" w:cs="Times New Roman"/>
+          <w:color w:val="FF0000"/>
+          <w:sz w:val="28"/>
+          <w:szCs w:val="28"/>
+          <w:lang w:val="en-US"/>
+        </w:rPr>
+      </w:pPr>
+      <w:r>
+        <w:rPr>
+          <w:rFonts w:ascii="Times New Roman" w:eastAsia="Times New Roman" w:hAnsi="Times New Roman" w:cs="Times New Roman"/>
+          <w:color w:val="FF0000"/>
+          <w:sz w:val="28"/>
+          <w:szCs w:val="28"/>
+          <w:lang w:val="en-US"/>
+        </w:rPr>
+        <w:t xml:space="preserve">           MAX=$LENGTH</w:t>
+      </w:r>
+    </w:p>
+    <w:p>
+      <w:pPr>
+        <w:tabs>
+          <w:tab w:val="left" w:pos="3544"/>
+        </w:tabs>
+        <w:rPr>
+          <w:rFonts w:ascii="Times New Roman" w:eastAsia="Times New Roman" w:hAnsi="Times New Roman" w:cs="Times New Roman"/>
+          <w:color w:val="FF0000"/>
+          <w:sz w:val="28"/>
+          <w:szCs w:val="28"/>
+          <w:lang w:val="en-US"/>
+        </w:rPr>
+      </w:pPr>
+      <w:r>
+        <w:rPr>
+          <w:rFonts w:ascii="Times New Roman" w:eastAsia="Times New Roman" w:hAnsi="Times New Roman" w:cs="Times New Roman"/>
+          <w:color w:val="FF0000"/>
+          <w:sz w:val="28"/>
+          <w:szCs w:val="28"/>
+          <w:lang w:val="en-US"/>
+        </w:rPr>
+        <w:t xml:space="preserve">       fi</w:t>
+      </w:r>
+    </w:p>
+    <w:p>
+      <w:pPr>
+        <w:tabs>
+          <w:tab w:val="left" w:pos="3544"/>
+        </w:tabs>
+        <w:rPr>
+          <w:rFonts w:ascii="Times New Roman" w:eastAsia="Times New Roman" w:hAnsi="Times New Roman" w:cs="Times New Roman"/>
+          <w:color w:val="FF0000"/>
+          <w:sz w:val="28"/>
+          <w:szCs w:val="28"/>
+          <w:lang w:val="en-US"/>
+        </w:rPr>
+      </w:pPr>
+      <w:r>
+        <w:rPr>
+          <w:rFonts w:ascii="Times New Roman" w:eastAsia="Times New Roman" w:hAnsi="Times New Roman" w:cs="Times New Roman"/>
+          <w:color w:val="FF0000"/>
+          <w:sz w:val="28"/>
+          <w:szCs w:val="28"/>
+          <w:lang w:val="en-US"/>
+        </w:rPr>
+        <w:t xml:space="preserve">    done </w:t>
+      </w:r>
+    </w:p>
+    <w:p>
+      <w:pPr>
+        <w:tabs>
+          <w:tab w:val="left" w:pos="3544"/>
+        </w:tabs>
+        <w:rPr>
+          <w:rFonts w:ascii="Times New Roman" w:eastAsia="Times New Roman" w:hAnsi="Times New Roman" w:cs="Times New Roman"/>
+          <w:color w:val="FF0000"/>
+          <w:sz w:val="28"/>
+          <w:szCs w:val="28"/>
+          <w:lang w:val="en-US"/>
+        </w:rPr>
+      </w:pPr>
+      <w:r>
+        <w:rPr>
+          <w:rFonts w:ascii="Times New Roman" w:eastAsia="Times New Roman" w:hAnsi="Times New Roman" w:cs="Times New Roman"/>
+          <w:color w:val="FF0000"/>
+          <w:sz w:val="28"/>
+          <w:szCs w:val="28"/>
+          <w:lang w:val="en-US"/>
+        </w:rPr>
+        <w:t xml:space="preserve">    if [ $MAX -eq </w:t>
       </w:r>
       <w:proofErr w:type="gramStart"/>
       <w:r>
@@ -3590,7 +4708,7 @@
           <w:szCs w:val="28"/>
           <w:lang w:val="en-US"/>
         </w:rPr>
-        <w:t>*.$</w:t>
+        <w:t>0 ]</w:t>
       </w:r>
       <w:proofErr w:type="gramEnd"/>
       <w:r>
@@ -3601,31 +4719,141 @@
           <w:szCs w:val="28"/>
           <w:lang w:val="en-US"/>
         </w:rPr>
-        <w:t>EXT</w:t>
-      </w:r>
-    </w:p>
-    <w:p>
-      <w:pPr>
-        <w:tabs>
-          <w:tab w:val="left" w:pos="3544"/>
-        </w:tabs>
-        <w:rPr>
-          <w:rFonts w:ascii="Times New Roman" w:eastAsia="Times New Roman" w:hAnsi="Times New Roman" w:cs="Times New Roman"/>
-          <w:color w:val="FF0000"/>
-          <w:sz w:val="28"/>
-          <w:szCs w:val="28"/>
-          <w:lang w:val="en-US"/>
-        </w:rPr>
-      </w:pPr>
-      <w:r>
-        <w:rPr>
-          <w:rFonts w:ascii="Times New Roman" w:eastAsia="Times New Roman" w:hAnsi="Times New Roman" w:cs="Times New Roman"/>
-          <w:color w:val="FF0000"/>
-          <w:sz w:val="28"/>
-          <w:szCs w:val="28"/>
-          <w:lang w:val="en-US"/>
-        </w:rPr>
-        <w:t xml:space="preserve">         echo "Delete </w:t>
+        <w:t>;</w:t>
+      </w:r>
+    </w:p>
+    <w:p>
+      <w:pPr>
+        <w:tabs>
+          <w:tab w:val="left" w:pos="3544"/>
+        </w:tabs>
+        <w:rPr>
+          <w:rFonts w:ascii="Times New Roman" w:eastAsia="Times New Roman" w:hAnsi="Times New Roman" w:cs="Times New Roman"/>
+          <w:color w:val="FF0000"/>
+          <w:sz w:val="28"/>
+          <w:szCs w:val="28"/>
+          <w:lang w:val="en-US"/>
+        </w:rPr>
+      </w:pPr>
+      <w:r>
+        <w:rPr>
+          <w:rFonts w:ascii="Times New Roman" w:eastAsia="Times New Roman" w:hAnsi="Times New Roman" w:cs="Times New Roman"/>
+          <w:color w:val="FF0000"/>
+          <w:sz w:val="28"/>
+          <w:szCs w:val="28"/>
+          <w:lang w:val="en-US"/>
+        </w:rPr>
+        <w:t xml:space="preserve">      then </w:t>
+      </w:r>
+    </w:p>
+    <w:p>
+      <w:pPr>
+        <w:tabs>
+          <w:tab w:val="left" w:pos="3544"/>
+        </w:tabs>
+        <w:rPr>
+          <w:rFonts w:ascii="Times New Roman" w:eastAsia="Times New Roman" w:hAnsi="Times New Roman" w:cs="Times New Roman"/>
+          <w:color w:val="FF0000"/>
+          <w:sz w:val="28"/>
+          <w:szCs w:val="28"/>
+          <w:lang w:val="en-US"/>
+        </w:rPr>
+      </w:pPr>
+      <w:r>
+        <w:rPr>
+          <w:rFonts w:ascii="Times New Roman" w:eastAsia="Times New Roman" w:hAnsi="Times New Roman" w:cs="Times New Roman"/>
+          <w:color w:val="FF0000"/>
+          <w:sz w:val="28"/>
+          <w:szCs w:val="28"/>
+          <w:lang w:val="en-US"/>
+        </w:rPr>
+        <w:t xml:space="preserve">        echo "Directory $DIR is empty"</w:t>
+      </w:r>
+    </w:p>
+    <w:p>
+      <w:pPr>
+        <w:tabs>
+          <w:tab w:val="left" w:pos="3544"/>
+        </w:tabs>
+        <w:rPr>
+          <w:rFonts w:ascii="Times New Roman" w:eastAsia="Times New Roman" w:hAnsi="Times New Roman" w:cs="Times New Roman"/>
+          <w:color w:val="FF0000"/>
+          <w:sz w:val="28"/>
+          <w:szCs w:val="28"/>
+          <w:lang w:val="en-US"/>
+        </w:rPr>
+      </w:pPr>
+      <w:r>
+        <w:rPr>
+          <w:rFonts w:ascii="Times New Roman" w:eastAsia="Times New Roman" w:hAnsi="Times New Roman" w:cs="Times New Roman"/>
+          <w:color w:val="FF0000"/>
+          <w:sz w:val="28"/>
+          <w:szCs w:val="28"/>
+          <w:lang w:val="en-US"/>
+        </w:rPr>
+        <w:t xml:space="preserve">      else </w:t>
+      </w:r>
+    </w:p>
+    <w:p>
+      <w:pPr>
+        <w:tabs>
+          <w:tab w:val="left" w:pos="3544"/>
+        </w:tabs>
+        <w:rPr>
+          <w:rFonts w:ascii="Times New Roman" w:eastAsia="Times New Roman" w:hAnsi="Times New Roman" w:cs="Times New Roman"/>
+          <w:color w:val="FF0000"/>
+          <w:sz w:val="28"/>
+          <w:szCs w:val="28"/>
+          <w:lang w:val="en-US"/>
+        </w:rPr>
+      </w:pPr>
+    </w:p>
+    <w:p>
+      <w:pPr>
+        <w:tabs>
+          <w:tab w:val="left" w:pos="3544"/>
+        </w:tabs>
+        <w:rPr>
+          <w:rFonts w:ascii="Times New Roman" w:eastAsia="Times New Roman" w:hAnsi="Times New Roman" w:cs="Times New Roman"/>
+          <w:color w:val="FF0000"/>
+          <w:sz w:val="28"/>
+          <w:szCs w:val="28"/>
+          <w:lang w:val="en-US"/>
+        </w:rPr>
+      </w:pPr>
+      <w:r>
+        <w:rPr>
+          <w:rFonts w:ascii="Times New Roman" w:eastAsia="Times New Roman" w:hAnsi="Times New Roman" w:cs="Times New Roman"/>
+          <w:color w:val="FF0000"/>
+          <w:sz w:val="28"/>
+          <w:szCs w:val="28"/>
+          <w:lang w:val="en-US"/>
+        </w:rPr>
+        <w:t># Find all files with longest name</w:t>
+      </w:r>
+    </w:p>
+    <w:p>
+      <w:pPr>
+        <w:tabs>
+          <w:tab w:val="left" w:pos="3544"/>
+        </w:tabs>
+        <w:rPr>
+          <w:rFonts w:ascii="Times New Roman" w:eastAsia="Times New Roman" w:hAnsi="Times New Roman" w:cs="Times New Roman"/>
+          <w:color w:val="FF0000"/>
+          <w:sz w:val="28"/>
+          <w:szCs w:val="28"/>
+          <w:lang w:val="en-US"/>
+        </w:rPr>
+      </w:pPr>
+      <w:r>
+        <w:rPr>
+          <w:rFonts w:ascii="Times New Roman" w:eastAsia="Times New Roman" w:hAnsi="Times New Roman" w:cs="Times New Roman"/>
+          <w:color w:val="FF0000"/>
+          <w:sz w:val="28"/>
+          <w:szCs w:val="28"/>
+          <w:lang w:val="en-US"/>
+        </w:rPr>
+        <w:t xml:space="preserve">        for F in $DIR/</w:t>
       </w:r>
       <w:proofErr w:type="gramStart"/>
       <w:r>
@@ -3636,66 +4864,80 @@
           <w:szCs w:val="28"/>
           <w:lang w:val="en-US"/>
         </w:rPr>
-        <w:t>them?[</w:t>
+        <w:t>*.*</w:t>
       </w:r>
       <w:proofErr w:type="gramEnd"/>
-      <w:r>
-        <w:rPr>
-          <w:rFonts w:ascii="Times New Roman" w:eastAsia="Times New Roman" w:hAnsi="Times New Roman" w:cs="Times New Roman"/>
-          <w:color w:val="FF0000"/>
-          <w:sz w:val="28"/>
-          <w:szCs w:val="28"/>
-          <w:lang w:val="en-US"/>
-        </w:rPr>
-        <w:t>y/n]:"</w:t>
-      </w:r>
-    </w:p>
-    <w:p>
-      <w:pPr>
-        <w:tabs>
-          <w:tab w:val="left" w:pos="3544"/>
-        </w:tabs>
-        <w:rPr>
-          <w:rFonts w:ascii="Times New Roman" w:eastAsia="Times New Roman" w:hAnsi="Times New Roman" w:cs="Times New Roman"/>
-          <w:color w:val="FF0000"/>
-          <w:sz w:val="28"/>
-          <w:szCs w:val="28"/>
-          <w:lang w:val="en-US"/>
-        </w:rPr>
-      </w:pPr>
-      <w:r>
-        <w:rPr>
-          <w:rFonts w:ascii="Times New Roman" w:eastAsia="Times New Roman" w:hAnsi="Times New Roman" w:cs="Times New Roman"/>
-          <w:color w:val="FF0000"/>
-          <w:sz w:val="28"/>
-          <w:szCs w:val="28"/>
-          <w:lang w:val="en-US"/>
-        </w:rPr>
-        <w:t xml:space="preserve">         read CONFIRMATION</w:t>
-      </w:r>
-    </w:p>
-    <w:p>
-      <w:pPr>
-        <w:tabs>
-          <w:tab w:val="left" w:pos="3544"/>
-        </w:tabs>
-        <w:rPr>
-          <w:rFonts w:ascii="Times New Roman" w:eastAsia="Times New Roman" w:hAnsi="Times New Roman" w:cs="Times New Roman"/>
-          <w:color w:val="FF0000"/>
-          <w:sz w:val="28"/>
-          <w:szCs w:val="28"/>
-          <w:lang w:val="en-US"/>
-        </w:rPr>
-      </w:pPr>
-      <w:r>
-        <w:rPr>
-          <w:rFonts w:ascii="Times New Roman" w:eastAsia="Times New Roman" w:hAnsi="Times New Roman" w:cs="Times New Roman"/>
-          <w:color w:val="FF0000"/>
-          <w:sz w:val="28"/>
-          <w:szCs w:val="28"/>
-          <w:lang w:val="en-US"/>
-        </w:rPr>
-        <w:t xml:space="preserve">         if [ $CONFIRMATION = "y</w:t>
+    </w:p>
+    <w:p>
+      <w:pPr>
+        <w:tabs>
+          <w:tab w:val="left" w:pos="3544"/>
+        </w:tabs>
+        <w:rPr>
+          <w:rFonts w:ascii="Times New Roman" w:eastAsia="Times New Roman" w:hAnsi="Times New Roman" w:cs="Times New Roman"/>
+          <w:color w:val="FF0000"/>
+          <w:sz w:val="28"/>
+          <w:szCs w:val="28"/>
+          <w:lang w:val="en-US"/>
+        </w:rPr>
+      </w:pPr>
+      <w:r>
+        <w:rPr>
+          <w:rFonts w:ascii="Times New Roman" w:eastAsia="Times New Roman" w:hAnsi="Times New Roman" w:cs="Times New Roman"/>
+          <w:color w:val="FF0000"/>
+          <w:sz w:val="28"/>
+          <w:szCs w:val="28"/>
+          <w:lang w:val="en-US"/>
+        </w:rPr>
+        <w:t xml:space="preserve">          do  </w:t>
+      </w:r>
+    </w:p>
+    <w:p>
+      <w:pPr>
+        <w:tabs>
+          <w:tab w:val="left" w:pos="3544"/>
+        </w:tabs>
+        <w:rPr>
+          <w:rFonts w:ascii="Times New Roman" w:eastAsia="Times New Roman" w:hAnsi="Times New Roman" w:cs="Times New Roman"/>
+          <w:color w:val="FF0000"/>
+          <w:sz w:val="28"/>
+          <w:szCs w:val="28"/>
+          <w:lang w:val="en-US"/>
+        </w:rPr>
+      </w:pPr>
+      <w:r>
+        <w:rPr>
+          <w:rFonts w:ascii="Times New Roman" w:eastAsia="Times New Roman" w:hAnsi="Times New Roman" w:cs="Times New Roman"/>
+          <w:color w:val="FF0000"/>
+          <w:sz w:val="28"/>
+          <w:szCs w:val="28"/>
+          <w:lang w:val="en-US"/>
+        </w:rPr>
+        <w:t xml:space="preserve">            LENGTH=${#F}           </w:t>
+      </w:r>
+    </w:p>
+    <w:p>
+      <w:pPr>
+        <w:tabs>
+          <w:tab w:val="left" w:pos="3544"/>
+        </w:tabs>
+        <w:rPr>
+          <w:rFonts w:ascii="Times New Roman" w:eastAsia="Times New Roman" w:hAnsi="Times New Roman" w:cs="Times New Roman"/>
+          <w:color w:val="FF0000"/>
+          <w:sz w:val="28"/>
+          <w:szCs w:val="28"/>
+          <w:lang w:val="en-US"/>
+        </w:rPr>
+      </w:pPr>
+      <w:r>
+        <w:rPr>
+          <w:rFonts w:ascii="Times New Roman" w:eastAsia="Times New Roman" w:hAnsi="Times New Roman" w:cs="Times New Roman"/>
+          <w:color w:val="FF0000"/>
+          <w:sz w:val="28"/>
+          <w:szCs w:val="28"/>
+          <w:lang w:val="en-US"/>
+        </w:rPr>
+        <w:t xml:space="preserve">            if [ $LENGTH -eq $</w:t>
       </w:r>
       <w:proofErr w:type="gramStart"/>
       <w:r>
@@ -3706,7 +4948,7 @@
           <w:szCs w:val="28"/>
           <w:lang w:val="en-US"/>
         </w:rPr>
-        <w:t>" ]</w:t>
+        <w:t>MAX ]</w:t>
       </w:r>
       <w:proofErr w:type="gramEnd"/>
       <w:r>
@@ -3741,31 +4983,103 @@
           <w:szCs w:val="28"/>
           <w:lang w:val="en-US"/>
         </w:rPr>
-        <w:t xml:space="preserve">           then</w:t>
-      </w:r>
-    </w:p>
-    <w:p>
-      <w:pPr>
-        <w:tabs>
-          <w:tab w:val="left" w:pos="3544"/>
-        </w:tabs>
-        <w:rPr>
-          <w:rFonts w:ascii="Times New Roman" w:eastAsia="Times New Roman" w:hAnsi="Times New Roman" w:cs="Times New Roman"/>
-          <w:color w:val="FF0000"/>
-          <w:sz w:val="28"/>
-          <w:szCs w:val="28"/>
-          <w:lang w:val="en-US"/>
-        </w:rPr>
-      </w:pPr>
-      <w:r>
-        <w:rPr>
-          <w:rFonts w:ascii="Times New Roman" w:eastAsia="Times New Roman" w:hAnsi="Times New Roman" w:cs="Times New Roman"/>
-          <w:color w:val="FF0000"/>
-          <w:sz w:val="28"/>
-          <w:szCs w:val="28"/>
-          <w:lang w:val="en-US"/>
-        </w:rPr>
-        <w:t xml:space="preserve">             rm $DIR/</w:t>
+        <w:t xml:space="preserve">              then </w:t>
+      </w:r>
+    </w:p>
+    <w:p>
+      <w:pPr>
+        <w:tabs>
+          <w:tab w:val="left" w:pos="3544"/>
+        </w:tabs>
+        <w:rPr>
+          <w:rFonts w:ascii="Times New Roman" w:eastAsia="Times New Roman" w:hAnsi="Times New Roman" w:cs="Times New Roman"/>
+          <w:color w:val="FF0000"/>
+          <w:sz w:val="28"/>
+          <w:szCs w:val="28"/>
+          <w:lang w:val="en-US"/>
+        </w:rPr>
+      </w:pPr>
+      <w:r>
+        <w:rPr>
+          <w:rFonts w:ascii="Times New Roman" w:eastAsia="Times New Roman" w:hAnsi="Times New Roman" w:cs="Times New Roman"/>
+          <w:color w:val="FF0000"/>
+          <w:sz w:val="28"/>
+          <w:szCs w:val="28"/>
+          <w:lang w:val="en-US"/>
+        </w:rPr>
+        <w:t xml:space="preserve">                NAMES+=($F)</w:t>
+      </w:r>
+    </w:p>
+    <w:p>
+      <w:pPr>
+        <w:tabs>
+          <w:tab w:val="left" w:pos="3544"/>
+        </w:tabs>
+        <w:rPr>
+          <w:rFonts w:ascii="Times New Roman" w:eastAsia="Times New Roman" w:hAnsi="Times New Roman" w:cs="Times New Roman"/>
+          <w:color w:val="FF0000"/>
+          <w:sz w:val="28"/>
+          <w:szCs w:val="28"/>
+          <w:lang w:val="en-US"/>
+        </w:rPr>
+      </w:pPr>
+      <w:r>
+        <w:rPr>
+          <w:rFonts w:ascii="Times New Roman" w:eastAsia="Times New Roman" w:hAnsi="Times New Roman" w:cs="Times New Roman"/>
+          <w:color w:val="FF0000"/>
+          <w:sz w:val="28"/>
+          <w:szCs w:val="28"/>
+          <w:lang w:val="en-US"/>
+        </w:rPr>
+        <w:t xml:space="preserve">            fi</w:t>
+      </w:r>
+    </w:p>
+    <w:p>
+      <w:pPr>
+        <w:tabs>
+          <w:tab w:val="left" w:pos="3544"/>
+        </w:tabs>
+        <w:rPr>
+          <w:rFonts w:ascii="Times New Roman" w:eastAsia="Times New Roman" w:hAnsi="Times New Roman" w:cs="Times New Roman"/>
+          <w:color w:val="FF0000"/>
+          <w:sz w:val="28"/>
+          <w:szCs w:val="28"/>
+          <w:lang w:val="en-US"/>
+        </w:rPr>
+      </w:pPr>
+      <w:r>
+        <w:rPr>
+          <w:rFonts w:ascii="Times New Roman" w:eastAsia="Times New Roman" w:hAnsi="Times New Roman" w:cs="Times New Roman"/>
+          <w:color w:val="FF0000"/>
+          <w:sz w:val="28"/>
+          <w:szCs w:val="28"/>
+          <w:lang w:val="en-US"/>
+        </w:rPr>
+        <w:t xml:space="preserve">          done</w:t>
+      </w:r>
+    </w:p>
+    <w:p>
+      <w:pPr>
+        <w:tabs>
+          <w:tab w:val="left" w:pos="3544"/>
+        </w:tabs>
+        <w:rPr>
+          <w:rFonts w:ascii="Times New Roman" w:eastAsia="Times New Roman" w:hAnsi="Times New Roman" w:cs="Times New Roman"/>
+          <w:color w:val="FF0000"/>
+          <w:sz w:val="28"/>
+          <w:szCs w:val="28"/>
+          <w:lang w:val="en-US"/>
+        </w:rPr>
+      </w:pPr>
+      <w:r>
+        <w:rPr>
+          <w:rFonts w:ascii="Times New Roman" w:eastAsia="Times New Roman" w:hAnsi="Times New Roman" w:cs="Times New Roman"/>
+          <w:color w:val="FF0000"/>
+          <w:sz w:val="28"/>
+          <w:szCs w:val="28"/>
+          <w:lang w:val="en-US"/>
+        </w:rPr>
+        <w:t xml:space="preserve">        echo "Directory contains ${#</w:t>
       </w:r>
       <w:proofErr w:type="gramStart"/>
       <w:r>
@@ -3776,7 +5090,7 @@
           <w:szCs w:val="28"/>
           <w:lang w:val="en-US"/>
         </w:rPr>
-        <w:t>*.$</w:t>
+        <w:t>NAMES[</w:t>
       </w:r>
       <w:proofErr w:type="gramEnd"/>
       <w:r>
@@ -3787,899 +5101,7 @@
           <w:szCs w:val="28"/>
           <w:lang w:val="en-US"/>
         </w:rPr>
-        <w:t>EXT</w:t>
-      </w:r>
-    </w:p>
-    <w:p>
-      <w:pPr>
-        <w:tabs>
-          <w:tab w:val="left" w:pos="3544"/>
-        </w:tabs>
-        <w:rPr>
-          <w:rFonts w:ascii="Times New Roman" w:eastAsia="Times New Roman" w:hAnsi="Times New Roman" w:cs="Times New Roman"/>
-          <w:color w:val="FF0000"/>
-          <w:sz w:val="28"/>
-          <w:szCs w:val="28"/>
-          <w:lang w:val="en-US"/>
-        </w:rPr>
-      </w:pPr>
-      <w:r>
-        <w:rPr>
-          <w:rFonts w:ascii="Times New Roman" w:eastAsia="Times New Roman" w:hAnsi="Times New Roman" w:cs="Times New Roman"/>
-          <w:color w:val="FF0000"/>
-          <w:sz w:val="28"/>
-          <w:szCs w:val="28"/>
-          <w:lang w:val="en-US"/>
-        </w:rPr>
-        <w:t xml:space="preserve">         fi   </w:t>
-      </w:r>
-    </w:p>
-    <w:p>
-      <w:pPr>
-        <w:tabs>
-          <w:tab w:val="left" w:pos="3544"/>
-        </w:tabs>
-        <w:rPr>
-          <w:rFonts w:ascii="Times New Roman" w:eastAsia="Times New Roman" w:hAnsi="Times New Roman" w:cs="Times New Roman"/>
-          <w:color w:val="FF0000"/>
-          <w:sz w:val="28"/>
-          <w:szCs w:val="28"/>
-          <w:lang w:val="en-US"/>
-        </w:rPr>
-      </w:pPr>
-      <w:r>
-        <w:rPr>
-          <w:rFonts w:ascii="Times New Roman" w:eastAsia="Times New Roman" w:hAnsi="Times New Roman" w:cs="Times New Roman"/>
-          <w:color w:val="FF0000"/>
-          <w:sz w:val="28"/>
-          <w:szCs w:val="28"/>
-          <w:lang w:val="en-US"/>
-        </w:rPr>
-        <w:t xml:space="preserve">       else </w:t>
-      </w:r>
-    </w:p>
-    <w:p>
-      <w:pPr>
-        <w:tabs>
-          <w:tab w:val="left" w:pos="3544"/>
-        </w:tabs>
-        <w:rPr>
-          <w:rFonts w:ascii="Times New Roman" w:eastAsia="Times New Roman" w:hAnsi="Times New Roman" w:cs="Times New Roman"/>
-          <w:color w:val="FF0000"/>
-          <w:sz w:val="28"/>
-          <w:szCs w:val="28"/>
-          <w:lang w:val="en-US"/>
-        </w:rPr>
-      </w:pPr>
-      <w:r>
-        <w:rPr>
-          <w:rFonts w:ascii="Times New Roman" w:eastAsia="Times New Roman" w:hAnsi="Times New Roman" w:cs="Times New Roman"/>
-          <w:color w:val="FF0000"/>
-          <w:sz w:val="28"/>
-          <w:szCs w:val="28"/>
-          <w:lang w:val="en-US"/>
-        </w:rPr>
-        <w:t xml:space="preserve">         echo "Can't find files with extension $</w:t>
-      </w:r>
-      <w:proofErr w:type="spellStart"/>
-      <w:r>
-        <w:rPr>
-          <w:rFonts w:ascii="Times New Roman" w:eastAsia="Times New Roman" w:hAnsi="Times New Roman" w:cs="Times New Roman"/>
-          <w:color w:val="FF0000"/>
-          <w:sz w:val="28"/>
-          <w:szCs w:val="28"/>
-          <w:lang w:val="en-US"/>
-        </w:rPr>
-        <w:t>ext</w:t>
-      </w:r>
-      <w:proofErr w:type="spellEnd"/>
-      <w:r>
-        <w:rPr>
-          <w:rFonts w:ascii="Times New Roman" w:eastAsia="Times New Roman" w:hAnsi="Times New Roman" w:cs="Times New Roman"/>
-          <w:color w:val="FF0000"/>
-          <w:sz w:val="28"/>
-          <w:szCs w:val="28"/>
-          <w:lang w:val="en-US"/>
-        </w:rPr>
-        <w:t xml:space="preserve"> in directory $DIR"</w:t>
-      </w:r>
-    </w:p>
-    <w:p>
-      <w:pPr>
-        <w:tabs>
-          <w:tab w:val="left" w:pos="3544"/>
-        </w:tabs>
-        <w:rPr>
-          <w:rFonts w:ascii="Times New Roman" w:eastAsia="Times New Roman" w:hAnsi="Times New Roman" w:cs="Times New Roman"/>
-          <w:color w:val="FF0000"/>
-          <w:sz w:val="28"/>
-          <w:szCs w:val="28"/>
-          <w:lang w:val="en-US"/>
-        </w:rPr>
-      </w:pPr>
-      <w:r>
-        <w:rPr>
-          <w:rFonts w:ascii="Times New Roman" w:eastAsia="Times New Roman" w:hAnsi="Times New Roman" w:cs="Times New Roman"/>
-          <w:color w:val="FF0000"/>
-          <w:sz w:val="28"/>
-          <w:szCs w:val="28"/>
-          <w:lang w:val="en-US"/>
-        </w:rPr>
-        <w:t xml:space="preserve">     fi</w:t>
-      </w:r>
-    </w:p>
-    <w:p>
-      <w:pPr>
-        <w:tabs>
-          <w:tab w:val="left" w:pos="3544"/>
-        </w:tabs>
-        <w:rPr>
-          <w:rFonts w:ascii="Times New Roman" w:eastAsia="Times New Roman" w:hAnsi="Times New Roman" w:cs="Times New Roman"/>
-          <w:color w:val="FF0000"/>
-          <w:sz w:val="28"/>
-          <w:szCs w:val="28"/>
-          <w:lang w:val="en-US"/>
-        </w:rPr>
-      </w:pPr>
-      <w:r>
-        <w:rPr>
-          <w:rFonts w:ascii="Times New Roman" w:eastAsia="Times New Roman" w:hAnsi="Times New Roman" w:cs="Times New Roman"/>
-          <w:color w:val="FF0000"/>
-          <w:sz w:val="28"/>
-          <w:szCs w:val="28"/>
-          <w:lang w:val="en-US"/>
-        </w:rPr>
-        <w:t xml:space="preserve">  ;;</w:t>
-      </w:r>
-    </w:p>
-    <w:p>
-      <w:pPr>
-        <w:tabs>
-          <w:tab w:val="left" w:pos="3544"/>
-        </w:tabs>
-        <w:rPr>
-          <w:rFonts w:ascii="Times New Roman" w:eastAsia="Times New Roman" w:hAnsi="Times New Roman" w:cs="Times New Roman"/>
-          <w:color w:val="FF0000"/>
-          <w:sz w:val="28"/>
-          <w:szCs w:val="28"/>
-          <w:lang w:val="en-US"/>
-        </w:rPr>
-      </w:pPr>
-      <w:r>
-        <w:rPr>
-          <w:rFonts w:ascii="Times New Roman" w:eastAsia="Times New Roman" w:hAnsi="Times New Roman" w:cs="Times New Roman"/>
-          <w:color w:val="FF0000"/>
-          <w:sz w:val="28"/>
-          <w:szCs w:val="28"/>
-          <w:lang w:val="en-US"/>
-        </w:rPr>
-        <w:t>###############################</w:t>
-      </w:r>
-    </w:p>
-    <w:p>
-      <w:pPr>
-        <w:tabs>
-          <w:tab w:val="left" w:pos="3544"/>
-        </w:tabs>
-        <w:rPr>
-          <w:rFonts w:ascii="Times New Roman" w:eastAsia="Times New Roman" w:hAnsi="Times New Roman" w:cs="Times New Roman"/>
-          <w:color w:val="FF0000"/>
-          <w:sz w:val="28"/>
-          <w:szCs w:val="28"/>
-          <w:lang w:val="en-US"/>
-        </w:rPr>
-      </w:pPr>
-      <w:r>
-        <w:rPr>
-          <w:rFonts w:ascii="Times New Roman" w:eastAsia="Times New Roman" w:hAnsi="Times New Roman" w:cs="Times New Roman"/>
-          <w:color w:val="FF0000"/>
-          <w:sz w:val="28"/>
-          <w:szCs w:val="28"/>
-          <w:lang w:val="en-US"/>
-        </w:rPr>
-        <w:t xml:space="preserve"># Find in given directory the file/files </w:t>
-      </w:r>
-      <w:proofErr w:type="spellStart"/>
-      <w:r>
-        <w:rPr>
-          <w:rFonts w:ascii="Times New Roman" w:eastAsia="Times New Roman" w:hAnsi="Times New Roman" w:cs="Times New Roman"/>
-          <w:color w:val="FF0000"/>
-          <w:sz w:val="28"/>
-          <w:szCs w:val="28"/>
-          <w:lang w:val="en-US"/>
-        </w:rPr>
-        <w:t>witn</w:t>
-      </w:r>
-      <w:proofErr w:type="spellEnd"/>
-      <w:r>
-        <w:rPr>
-          <w:rFonts w:ascii="Times New Roman" w:eastAsia="Times New Roman" w:hAnsi="Times New Roman" w:cs="Times New Roman"/>
-          <w:color w:val="FF0000"/>
-          <w:sz w:val="28"/>
-          <w:szCs w:val="28"/>
-          <w:lang w:val="en-US"/>
-        </w:rPr>
-        <w:t xml:space="preserve"> longest name</w:t>
-      </w:r>
-    </w:p>
-    <w:p>
-      <w:pPr>
-        <w:tabs>
-          <w:tab w:val="left" w:pos="3544"/>
-        </w:tabs>
-        <w:rPr>
-          <w:rFonts w:ascii="Times New Roman" w:eastAsia="Times New Roman" w:hAnsi="Times New Roman" w:cs="Times New Roman"/>
-          <w:color w:val="FF0000"/>
-          <w:sz w:val="28"/>
-          <w:szCs w:val="28"/>
-          <w:lang w:val="en-US"/>
-        </w:rPr>
-      </w:pPr>
-      <w:r>
-        <w:rPr>
-          <w:rFonts w:ascii="Times New Roman" w:eastAsia="Times New Roman" w:hAnsi="Times New Roman" w:cs="Times New Roman"/>
-          <w:color w:val="FF0000"/>
-          <w:sz w:val="28"/>
-          <w:szCs w:val="28"/>
-          <w:lang w:val="en-US"/>
-        </w:rPr>
-        <w:t xml:space="preserve">  </w:t>
-      </w:r>
-    </w:p>
-    <w:p>
-      <w:pPr>
-        <w:tabs>
-          <w:tab w:val="left" w:pos="3544"/>
-        </w:tabs>
-        <w:rPr>
-          <w:rFonts w:ascii="Times New Roman" w:eastAsia="Times New Roman" w:hAnsi="Times New Roman" w:cs="Times New Roman"/>
-          <w:color w:val="FF0000"/>
-          <w:sz w:val="28"/>
-          <w:szCs w:val="28"/>
-          <w:lang w:val="en-US"/>
-        </w:rPr>
-      </w:pPr>
-      <w:r>
-        <w:rPr>
-          <w:rFonts w:ascii="Times New Roman" w:eastAsia="Times New Roman" w:hAnsi="Times New Roman" w:cs="Times New Roman"/>
-          <w:color w:val="FF0000"/>
-          <w:sz w:val="28"/>
-          <w:szCs w:val="28"/>
-          <w:lang w:val="en-US"/>
-        </w:rPr>
-        <w:t xml:space="preserve">  "Find file with longest name")</w:t>
-      </w:r>
-    </w:p>
-    <w:p>
-      <w:pPr>
-        <w:tabs>
-          <w:tab w:val="left" w:pos="3544"/>
-        </w:tabs>
-        <w:rPr>
-          <w:rFonts w:ascii="Times New Roman" w:eastAsia="Times New Roman" w:hAnsi="Times New Roman" w:cs="Times New Roman"/>
-          <w:color w:val="FF0000"/>
-          <w:sz w:val="28"/>
-          <w:szCs w:val="28"/>
-          <w:lang w:val="en-US"/>
-        </w:rPr>
-      </w:pPr>
-      <w:r>
-        <w:rPr>
-          <w:rFonts w:ascii="Times New Roman" w:eastAsia="Times New Roman" w:hAnsi="Times New Roman" w:cs="Times New Roman"/>
-          <w:color w:val="FF0000"/>
-          <w:sz w:val="28"/>
-          <w:szCs w:val="28"/>
-          <w:lang w:val="en-US"/>
-        </w:rPr>
-        <w:t xml:space="preserve">     </w:t>
-      </w:r>
-      <w:proofErr w:type="spellStart"/>
-      <w:r>
-        <w:rPr>
-          <w:rFonts w:ascii="Times New Roman" w:eastAsia="Times New Roman" w:hAnsi="Times New Roman" w:cs="Times New Roman"/>
-          <w:color w:val="FF0000"/>
-          <w:sz w:val="28"/>
-          <w:szCs w:val="28"/>
-          <w:lang w:val="en-US"/>
-        </w:rPr>
-        <w:t>read_dir</w:t>
-      </w:r>
-      <w:proofErr w:type="spellEnd"/>
-    </w:p>
-    <w:p>
-      <w:pPr>
-        <w:tabs>
-          <w:tab w:val="left" w:pos="3544"/>
-        </w:tabs>
-        <w:rPr>
-          <w:rFonts w:ascii="Times New Roman" w:eastAsia="Times New Roman" w:hAnsi="Times New Roman" w:cs="Times New Roman"/>
-          <w:color w:val="FF0000"/>
-          <w:sz w:val="28"/>
-          <w:szCs w:val="28"/>
-          <w:lang w:val="en-US"/>
-        </w:rPr>
-      </w:pPr>
-      <w:r>
-        <w:rPr>
-          <w:rFonts w:ascii="Times New Roman" w:eastAsia="Times New Roman" w:hAnsi="Times New Roman" w:cs="Times New Roman"/>
-          <w:color w:val="FF0000"/>
-          <w:sz w:val="28"/>
-          <w:szCs w:val="28"/>
-          <w:lang w:val="en-US"/>
-        </w:rPr>
-        <w:t xml:space="preserve">     MAX=0</w:t>
-      </w:r>
-    </w:p>
-    <w:p>
-      <w:pPr>
-        <w:tabs>
-          <w:tab w:val="left" w:pos="3544"/>
-        </w:tabs>
-        <w:rPr>
-          <w:rFonts w:ascii="Times New Roman" w:eastAsia="Times New Roman" w:hAnsi="Times New Roman" w:cs="Times New Roman"/>
-          <w:color w:val="FF0000"/>
-          <w:sz w:val="28"/>
-          <w:szCs w:val="28"/>
-          <w:lang w:val="en-US"/>
-        </w:rPr>
-      </w:pPr>
-      <w:r>
-        <w:rPr>
-          <w:rFonts w:ascii="Times New Roman" w:eastAsia="Times New Roman" w:hAnsi="Times New Roman" w:cs="Times New Roman"/>
-          <w:color w:val="FF0000"/>
-          <w:sz w:val="28"/>
-          <w:szCs w:val="28"/>
-          <w:lang w:val="en-US"/>
-        </w:rPr>
-        <w:t xml:space="preserve">     LENGTH=0</w:t>
-      </w:r>
-    </w:p>
-    <w:p>
-      <w:pPr>
-        <w:tabs>
-          <w:tab w:val="left" w:pos="3544"/>
-        </w:tabs>
-        <w:rPr>
-          <w:rFonts w:ascii="Times New Roman" w:eastAsia="Times New Roman" w:hAnsi="Times New Roman" w:cs="Times New Roman"/>
-          <w:color w:val="FF0000"/>
-          <w:sz w:val="28"/>
-          <w:szCs w:val="28"/>
-          <w:lang w:val="en-US"/>
-        </w:rPr>
-      </w:pPr>
-      <w:r>
-        <w:rPr>
-          <w:rFonts w:ascii="Times New Roman" w:eastAsia="Times New Roman" w:hAnsi="Times New Roman" w:cs="Times New Roman"/>
-          <w:color w:val="FF0000"/>
-          <w:sz w:val="28"/>
-          <w:szCs w:val="28"/>
-          <w:lang w:val="en-US"/>
-        </w:rPr>
-        <w:t xml:space="preserve">     NAMES</w:t>
-      </w:r>
-      <w:proofErr w:type="gramStart"/>
-      <w:r>
-        <w:rPr>
-          <w:rFonts w:ascii="Times New Roman" w:eastAsia="Times New Roman" w:hAnsi="Times New Roman" w:cs="Times New Roman"/>
-          <w:color w:val="FF0000"/>
-          <w:sz w:val="28"/>
-          <w:szCs w:val="28"/>
-          <w:lang w:val="en-US"/>
-        </w:rPr>
-        <w:t>=(</w:t>
-      </w:r>
-      <w:proofErr w:type="gramEnd"/>
-      <w:r>
-        <w:rPr>
-          <w:rFonts w:ascii="Times New Roman" w:eastAsia="Times New Roman" w:hAnsi="Times New Roman" w:cs="Times New Roman"/>
-          <w:color w:val="FF0000"/>
-          <w:sz w:val="28"/>
-          <w:szCs w:val="28"/>
-          <w:lang w:val="en-US"/>
-        </w:rPr>
-        <w:t>)</w:t>
-      </w:r>
-    </w:p>
-    <w:p>
-      <w:pPr>
-        <w:tabs>
-          <w:tab w:val="left" w:pos="3544"/>
-        </w:tabs>
-        <w:rPr>
-          <w:rFonts w:ascii="Times New Roman" w:eastAsia="Times New Roman" w:hAnsi="Times New Roman" w:cs="Times New Roman"/>
-          <w:color w:val="FF0000"/>
-          <w:sz w:val="28"/>
-          <w:szCs w:val="28"/>
-          <w:lang w:val="en-US"/>
-        </w:rPr>
-      </w:pPr>
-    </w:p>
-    <w:p>
-      <w:pPr>
-        <w:tabs>
-          <w:tab w:val="left" w:pos="3544"/>
-        </w:tabs>
-        <w:rPr>
-          <w:rFonts w:ascii="Times New Roman" w:eastAsia="Times New Roman" w:hAnsi="Times New Roman" w:cs="Times New Roman"/>
-          <w:color w:val="FF0000"/>
-          <w:sz w:val="28"/>
-          <w:szCs w:val="28"/>
-          <w:lang w:val="en-US"/>
-        </w:rPr>
-      </w:pPr>
-      <w:r>
-        <w:rPr>
-          <w:rFonts w:ascii="Times New Roman" w:eastAsia="Times New Roman" w:hAnsi="Times New Roman" w:cs="Times New Roman"/>
-          <w:color w:val="FF0000"/>
-          <w:sz w:val="28"/>
-          <w:szCs w:val="28"/>
-          <w:lang w:val="en-US"/>
-        </w:rPr>
-        <w:t># Find max length of file's name in directory $DIR</w:t>
-      </w:r>
-    </w:p>
-    <w:p>
-      <w:pPr>
-        <w:tabs>
-          <w:tab w:val="left" w:pos="3544"/>
-        </w:tabs>
-        <w:rPr>
-          <w:rFonts w:ascii="Times New Roman" w:eastAsia="Times New Roman" w:hAnsi="Times New Roman" w:cs="Times New Roman"/>
-          <w:color w:val="FF0000"/>
-          <w:sz w:val="28"/>
-          <w:szCs w:val="28"/>
-          <w:lang w:val="en-US"/>
-        </w:rPr>
-      </w:pPr>
-      <w:r>
-        <w:rPr>
-          <w:rFonts w:ascii="Times New Roman" w:eastAsia="Times New Roman" w:hAnsi="Times New Roman" w:cs="Times New Roman"/>
-          <w:color w:val="FF0000"/>
-          <w:sz w:val="28"/>
-          <w:szCs w:val="28"/>
-          <w:lang w:val="en-US"/>
-        </w:rPr>
-        <w:t xml:space="preserve">   for F in $DIR/</w:t>
-      </w:r>
-      <w:proofErr w:type="gramStart"/>
-      <w:r>
-        <w:rPr>
-          <w:rFonts w:ascii="Times New Roman" w:eastAsia="Times New Roman" w:hAnsi="Times New Roman" w:cs="Times New Roman"/>
-          <w:color w:val="FF0000"/>
-          <w:sz w:val="28"/>
-          <w:szCs w:val="28"/>
-          <w:lang w:val="en-US"/>
-        </w:rPr>
-        <w:t>*.*</w:t>
-      </w:r>
-      <w:proofErr w:type="gramEnd"/>
-    </w:p>
-    <w:p>
-      <w:pPr>
-        <w:tabs>
-          <w:tab w:val="left" w:pos="3544"/>
-        </w:tabs>
-        <w:rPr>
-          <w:rFonts w:ascii="Times New Roman" w:eastAsia="Times New Roman" w:hAnsi="Times New Roman" w:cs="Times New Roman"/>
-          <w:color w:val="FF0000"/>
-          <w:sz w:val="28"/>
-          <w:szCs w:val="28"/>
-          <w:lang w:val="en-US"/>
-        </w:rPr>
-      </w:pPr>
-      <w:r>
-        <w:rPr>
-          <w:rFonts w:ascii="Times New Roman" w:eastAsia="Times New Roman" w:hAnsi="Times New Roman" w:cs="Times New Roman"/>
-          <w:color w:val="FF0000"/>
-          <w:sz w:val="28"/>
-          <w:szCs w:val="28"/>
-          <w:lang w:val="en-US"/>
-        </w:rPr>
-        <w:t xml:space="preserve">     do </w:t>
-      </w:r>
-    </w:p>
-    <w:p>
-      <w:pPr>
-        <w:tabs>
-          <w:tab w:val="left" w:pos="3544"/>
-        </w:tabs>
-        <w:rPr>
-          <w:rFonts w:ascii="Times New Roman" w:eastAsia="Times New Roman" w:hAnsi="Times New Roman" w:cs="Times New Roman"/>
-          <w:color w:val="FF0000"/>
-          <w:sz w:val="28"/>
-          <w:szCs w:val="28"/>
-          <w:lang w:val="en-US"/>
-        </w:rPr>
-      </w:pPr>
-      <w:r>
-        <w:rPr>
-          <w:rFonts w:ascii="Times New Roman" w:eastAsia="Times New Roman" w:hAnsi="Times New Roman" w:cs="Times New Roman"/>
-          <w:color w:val="FF0000"/>
-          <w:sz w:val="28"/>
-          <w:szCs w:val="28"/>
-          <w:lang w:val="en-US"/>
-        </w:rPr>
-        <w:t xml:space="preserve">       LENGTH=${#F} </w:t>
-      </w:r>
-    </w:p>
-    <w:p>
-      <w:pPr>
-        <w:tabs>
-          <w:tab w:val="left" w:pos="3544"/>
-        </w:tabs>
-        <w:rPr>
-          <w:rFonts w:ascii="Times New Roman" w:eastAsia="Times New Roman" w:hAnsi="Times New Roman" w:cs="Times New Roman"/>
-          <w:color w:val="FF0000"/>
-          <w:sz w:val="28"/>
-          <w:szCs w:val="28"/>
-          <w:lang w:val="en-US"/>
-        </w:rPr>
-      </w:pPr>
-      <w:r>
-        <w:rPr>
-          <w:rFonts w:ascii="Times New Roman" w:eastAsia="Times New Roman" w:hAnsi="Times New Roman" w:cs="Times New Roman"/>
-          <w:color w:val="FF0000"/>
-          <w:sz w:val="28"/>
-          <w:szCs w:val="28"/>
-          <w:lang w:val="en-US"/>
-        </w:rPr>
-        <w:t xml:space="preserve">       if [ $LENGTH -</w:t>
-      </w:r>
-      <w:proofErr w:type="spellStart"/>
-      <w:r>
-        <w:rPr>
-          <w:rFonts w:ascii="Times New Roman" w:eastAsia="Times New Roman" w:hAnsi="Times New Roman" w:cs="Times New Roman"/>
-          <w:color w:val="FF0000"/>
-          <w:sz w:val="28"/>
-          <w:szCs w:val="28"/>
-          <w:lang w:val="en-US"/>
-        </w:rPr>
-        <w:t>gt</w:t>
-      </w:r>
-      <w:proofErr w:type="spellEnd"/>
-      <w:r>
-        <w:rPr>
-          <w:rFonts w:ascii="Times New Roman" w:eastAsia="Times New Roman" w:hAnsi="Times New Roman" w:cs="Times New Roman"/>
-          <w:color w:val="FF0000"/>
-          <w:sz w:val="28"/>
-          <w:szCs w:val="28"/>
-          <w:lang w:val="en-US"/>
-        </w:rPr>
-        <w:t xml:space="preserve"> $</w:t>
-      </w:r>
-      <w:proofErr w:type="gramStart"/>
-      <w:r>
-        <w:rPr>
-          <w:rFonts w:ascii="Times New Roman" w:eastAsia="Times New Roman" w:hAnsi="Times New Roman" w:cs="Times New Roman"/>
-          <w:color w:val="FF0000"/>
-          <w:sz w:val="28"/>
-          <w:szCs w:val="28"/>
-          <w:lang w:val="en-US"/>
-        </w:rPr>
-        <w:t>MAX ]</w:t>
-      </w:r>
-      <w:proofErr w:type="gramEnd"/>
-      <w:r>
-        <w:rPr>
-          <w:rFonts w:ascii="Times New Roman" w:eastAsia="Times New Roman" w:hAnsi="Times New Roman" w:cs="Times New Roman"/>
-          <w:color w:val="FF0000"/>
-          <w:sz w:val="28"/>
-          <w:szCs w:val="28"/>
-          <w:lang w:val="en-US"/>
-        </w:rPr>
-        <w:t>;</w:t>
-      </w:r>
-    </w:p>
-    <w:p>
-      <w:pPr>
-        <w:tabs>
-          <w:tab w:val="left" w:pos="3544"/>
-        </w:tabs>
-        <w:rPr>
-          <w:rFonts w:ascii="Times New Roman" w:eastAsia="Times New Roman" w:hAnsi="Times New Roman" w:cs="Times New Roman"/>
-          <w:color w:val="FF0000"/>
-          <w:sz w:val="28"/>
-          <w:szCs w:val="28"/>
-          <w:lang w:val="en-US"/>
-        </w:rPr>
-      </w:pPr>
-      <w:r>
-        <w:rPr>
-          <w:rFonts w:ascii="Times New Roman" w:eastAsia="Times New Roman" w:hAnsi="Times New Roman" w:cs="Times New Roman"/>
-          <w:color w:val="FF0000"/>
-          <w:sz w:val="28"/>
-          <w:szCs w:val="28"/>
-          <w:lang w:val="en-US"/>
-        </w:rPr>
-        <w:t xml:space="preserve">         then</w:t>
-      </w:r>
-    </w:p>
-    <w:p>
-      <w:pPr>
-        <w:tabs>
-          <w:tab w:val="left" w:pos="3544"/>
-        </w:tabs>
-        <w:rPr>
-          <w:rFonts w:ascii="Times New Roman" w:eastAsia="Times New Roman" w:hAnsi="Times New Roman" w:cs="Times New Roman"/>
-          <w:color w:val="FF0000"/>
-          <w:sz w:val="28"/>
-          <w:szCs w:val="28"/>
-          <w:lang w:val="en-US"/>
-        </w:rPr>
-      </w:pPr>
-      <w:r>
-        <w:rPr>
-          <w:rFonts w:ascii="Times New Roman" w:eastAsia="Times New Roman" w:hAnsi="Times New Roman" w:cs="Times New Roman"/>
-          <w:color w:val="FF0000"/>
-          <w:sz w:val="28"/>
-          <w:szCs w:val="28"/>
-          <w:lang w:val="en-US"/>
-        </w:rPr>
-        <w:t xml:space="preserve">           MAX=$LENGTH</w:t>
-      </w:r>
-    </w:p>
-    <w:p>
-      <w:pPr>
-        <w:tabs>
-          <w:tab w:val="left" w:pos="3544"/>
-        </w:tabs>
-        <w:rPr>
-          <w:rFonts w:ascii="Times New Roman" w:eastAsia="Times New Roman" w:hAnsi="Times New Roman" w:cs="Times New Roman"/>
-          <w:color w:val="FF0000"/>
-          <w:sz w:val="28"/>
-          <w:szCs w:val="28"/>
-          <w:lang w:val="en-US"/>
-        </w:rPr>
-      </w:pPr>
-      <w:r>
-        <w:rPr>
-          <w:rFonts w:ascii="Times New Roman" w:eastAsia="Times New Roman" w:hAnsi="Times New Roman" w:cs="Times New Roman"/>
-          <w:color w:val="FF0000"/>
-          <w:sz w:val="28"/>
-          <w:szCs w:val="28"/>
-          <w:lang w:val="en-US"/>
-        </w:rPr>
-        <w:t xml:space="preserve">       fi</w:t>
-      </w:r>
-    </w:p>
-    <w:p>
-      <w:pPr>
-        <w:tabs>
-          <w:tab w:val="left" w:pos="3544"/>
-        </w:tabs>
-        <w:rPr>
-          <w:rFonts w:ascii="Times New Roman" w:eastAsia="Times New Roman" w:hAnsi="Times New Roman" w:cs="Times New Roman"/>
-          <w:color w:val="FF0000"/>
-          <w:sz w:val="28"/>
-          <w:szCs w:val="28"/>
-          <w:lang w:val="en-US"/>
-        </w:rPr>
-      </w:pPr>
-      <w:r>
-        <w:rPr>
-          <w:rFonts w:ascii="Times New Roman" w:eastAsia="Times New Roman" w:hAnsi="Times New Roman" w:cs="Times New Roman"/>
-          <w:color w:val="FF0000"/>
-          <w:sz w:val="28"/>
-          <w:szCs w:val="28"/>
-          <w:lang w:val="en-US"/>
-        </w:rPr>
-        <w:t xml:space="preserve">    done </w:t>
-      </w:r>
-    </w:p>
-    <w:p>
-      <w:pPr>
-        <w:tabs>
-          <w:tab w:val="left" w:pos="3544"/>
-        </w:tabs>
-        <w:rPr>
-          <w:rFonts w:ascii="Times New Roman" w:eastAsia="Times New Roman" w:hAnsi="Times New Roman" w:cs="Times New Roman"/>
-          <w:color w:val="FF0000"/>
-          <w:sz w:val="28"/>
-          <w:szCs w:val="28"/>
-          <w:lang w:val="en-US"/>
-        </w:rPr>
-      </w:pPr>
-      <w:r>
-        <w:rPr>
-          <w:rFonts w:ascii="Times New Roman" w:eastAsia="Times New Roman" w:hAnsi="Times New Roman" w:cs="Times New Roman"/>
-          <w:color w:val="FF0000"/>
-          <w:sz w:val="28"/>
-          <w:szCs w:val="28"/>
-          <w:lang w:val="en-US"/>
-        </w:rPr>
-        <w:t xml:space="preserve">    if [ $MAX -eq </w:t>
-      </w:r>
-      <w:proofErr w:type="gramStart"/>
-      <w:r>
-        <w:rPr>
-          <w:rFonts w:ascii="Times New Roman" w:eastAsia="Times New Roman" w:hAnsi="Times New Roman" w:cs="Times New Roman"/>
-          <w:color w:val="FF0000"/>
-          <w:sz w:val="28"/>
-          <w:szCs w:val="28"/>
-          <w:lang w:val="en-US"/>
-        </w:rPr>
-        <w:t>0 ]</w:t>
-      </w:r>
-      <w:proofErr w:type="gramEnd"/>
-      <w:r>
-        <w:rPr>
-          <w:rFonts w:ascii="Times New Roman" w:eastAsia="Times New Roman" w:hAnsi="Times New Roman" w:cs="Times New Roman"/>
-          <w:color w:val="FF0000"/>
-          <w:sz w:val="28"/>
-          <w:szCs w:val="28"/>
-          <w:lang w:val="en-US"/>
-        </w:rPr>
-        <w:t>;</w:t>
-      </w:r>
-    </w:p>
-    <w:p>
-      <w:pPr>
-        <w:tabs>
-          <w:tab w:val="left" w:pos="3544"/>
-        </w:tabs>
-        <w:rPr>
-          <w:rFonts w:ascii="Times New Roman" w:eastAsia="Times New Roman" w:hAnsi="Times New Roman" w:cs="Times New Roman"/>
-          <w:color w:val="FF0000"/>
-          <w:sz w:val="28"/>
-          <w:szCs w:val="28"/>
-          <w:lang w:val="en-US"/>
-        </w:rPr>
-      </w:pPr>
-      <w:r>
-        <w:rPr>
-          <w:rFonts w:ascii="Times New Roman" w:eastAsia="Times New Roman" w:hAnsi="Times New Roman" w:cs="Times New Roman"/>
-          <w:color w:val="FF0000"/>
-          <w:sz w:val="28"/>
-          <w:szCs w:val="28"/>
-          <w:lang w:val="en-US"/>
-        </w:rPr>
-        <w:t xml:space="preserve">      then </w:t>
-      </w:r>
-    </w:p>
-    <w:p>
-      <w:pPr>
-        <w:tabs>
-          <w:tab w:val="left" w:pos="3544"/>
-        </w:tabs>
-        <w:rPr>
-          <w:rFonts w:ascii="Times New Roman" w:eastAsia="Times New Roman" w:hAnsi="Times New Roman" w:cs="Times New Roman"/>
-          <w:color w:val="FF0000"/>
-          <w:sz w:val="28"/>
-          <w:szCs w:val="28"/>
-          <w:lang w:val="en-US"/>
-        </w:rPr>
-      </w:pPr>
-      <w:r>
-        <w:rPr>
-          <w:rFonts w:ascii="Times New Roman" w:eastAsia="Times New Roman" w:hAnsi="Times New Roman" w:cs="Times New Roman"/>
-          <w:color w:val="FF0000"/>
-          <w:sz w:val="28"/>
-          <w:szCs w:val="28"/>
-          <w:lang w:val="en-US"/>
-        </w:rPr>
-        <w:t xml:space="preserve">        echo "Directory $DIR is empty"</w:t>
-      </w:r>
-    </w:p>
-    <w:p>
-      <w:pPr>
-        <w:tabs>
-          <w:tab w:val="left" w:pos="3544"/>
-        </w:tabs>
-        <w:rPr>
-          <w:rFonts w:ascii="Times New Roman" w:eastAsia="Times New Roman" w:hAnsi="Times New Roman" w:cs="Times New Roman"/>
-          <w:color w:val="FF0000"/>
-          <w:sz w:val="28"/>
-          <w:szCs w:val="28"/>
-          <w:lang w:val="en-US"/>
-        </w:rPr>
-      </w:pPr>
-      <w:r>
-        <w:rPr>
-          <w:rFonts w:ascii="Times New Roman" w:eastAsia="Times New Roman" w:hAnsi="Times New Roman" w:cs="Times New Roman"/>
-          <w:color w:val="FF0000"/>
-          <w:sz w:val="28"/>
-          <w:szCs w:val="28"/>
-          <w:lang w:val="en-US"/>
-        </w:rPr>
-        <w:t xml:space="preserve">      else </w:t>
-      </w:r>
-    </w:p>
-    <w:p>
-      <w:pPr>
-        <w:tabs>
-          <w:tab w:val="left" w:pos="3544"/>
-        </w:tabs>
-        <w:rPr>
-          <w:rFonts w:ascii="Times New Roman" w:eastAsia="Times New Roman" w:hAnsi="Times New Roman" w:cs="Times New Roman"/>
-          <w:color w:val="FF0000"/>
-          <w:sz w:val="28"/>
-          <w:szCs w:val="28"/>
-          <w:lang w:val="en-US"/>
-        </w:rPr>
-      </w:pPr>
-    </w:p>
-    <w:p>
-      <w:pPr>
-        <w:tabs>
-          <w:tab w:val="left" w:pos="3544"/>
-        </w:tabs>
-        <w:rPr>
-          <w:rFonts w:ascii="Times New Roman" w:eastAsia="Times New Roman" w:hAnsi="Times New Roman" w:cs="Times New Roman"/>
-          <w:color w:val="FF0000"/>
-          <w:sz w:val="28"/>
-          <w:szCs w:val="28"/>
-          <w:lang w:val="en-US"/>
-        </w:rPr>
-      </w:pPr>
-      <w:r>
-        <w:rPr>
-          <w:rFonts w:ascii="Times New Roman" w:eastAsia="Times New Roman" w:hAnsi="Times New Roman" w:cs="Times New Roman"/>
-          <w:color w:val="FF0000"/>
-          <w:sz w:val="28"/>
-          <w:szCs w:val="28"/>
-          <w:lang w:val="en-US"/>
-        </w:rPr>
-        <w:t># Find all files with longest name</w:t>
-      </w:r>
-    </w:p>
-    <w:p>
-      <w:pPr>
-        <w:tabs>
-          <w:tab w:val="left" w:pos="3544"/>
-        </w:tabs>
-        <w:rPr>
-          <w:rFonts w:ascii="Times New Roman" w:eastAsia="Times New Roman" w:hAnsi="Times New Roman" w:cs="Times New Roman"/>
-          <w:color w:val="FF0000"/>
-          <w:sz w:val="28"/>
-          <w:szCs w:val="28"/>
-          <w:lang w:val="en-US"/>
-        </w:rPr>
-      </w:pPr>
-      <w:r>
-        <w:rPr>
-          <w:rFonts w:ascii="Times New Roman" w:eastAsia="Times New Roman" w:hAnsi="Times New Roman" w:cs="Times New Roman"/>
-          <w:color w:val="FF0000"/>
-          <w:sz w:val="28"/>
-          <w:szCs w:val="28"/>
-          <w:lang w:val="en-US"/>
-        </w:rPr>
-        <w:t xml:space="preserve">        for F in $DIR/</w:t>
-      </w:r>
-      <w:proofErr w:type="gramStart"/>
-      <w:r>
-        <w:rPr>
-          <w:rFonts w:ascii="Times New Roman" w:eastAsia="Times New Roman" w:hAnsi="Times New Roman" w:cs="Times New Roman"/>
-          <w:color w:val="FF0000"/>
-          <w:sz w:val="28"/>
-          <w:szCs w:val="28"/>
-          <w:lang w:val="en-US"/>
-        </w:rPr>
-        <w:t>*.*</w:t>
-      </w:r>
-      <w:proofErr w:type="gramEnd"/>
-    </w:p>
-    <w:p>
-      <w:pPr>
-        <w:tabs>
-          <w:tab w:val="left" w:pos="3544"/>
-        </w:tabs>
-        <w:rPr>
-          <w:rFonts w:ascii="Times New Roman" w:eastAsia="Times New Roman" w:hAnsi="Times New Roman" w:cs="Times New Roman"/>
-          <w:color w:val="FF0000"/>
-          <w:sz w:val="28"/>
-          <w:szCs w:val="28"/>
-          <w:lang w:val="en-US"/>
-        </w:rPr>
-      </w:pPr>
-      <w:r>
-        <w:rPr>
-          <w:rFonts w:ascii="Times New Roman" w:eastAsia="Times New Roman" w:hAnsi="Times New Roman" w:cs="Times New Roman"/>
-          <w:color w:val="FF0000"/>
-          <w:sz w:val="28"/>
-          <w:szCs w:val="28"/>
-          <w:lang w:val="en-US"/>
-        </w:rPr>
-        <w:t xml:space="preserve">          do  </w:t>
+        <w:t xml:space="preserve">@]} files with longest name, </w:t>
       </w:r>
     </w:p>
     <w:p>
@@ -4704,218 +5126,6 @@
           <w:lang w:val="en-US"/>
         </w:rPr>
         <w:lastRenderedPageBreak/>
-        <w:t xml:space="preserve">            LENGTH=${#F}           </w:t>
-      </w:r>
-    </w:p>
-    <w:p>
-      <w:pPr>
-        <w:tabs>
-          <w:tab w:val="left" w:pos="3544"/>
-        </w:tabs>
-        <w:rPr>
-          <w:rFonts w:ascii="Times New Roman" w:eastAsia="Times New Roman" w:hAnsi="Times New Roman" w:cs="Times New Roman"/>
-          <w:color w:val="FF0000"/>
-          <w:sz w:val="28"/>
-          <w:szCs w:val="28"/>
-          <w:lang w:val="en-US"/>
-        </w:rPr>
-      </w:pPr>
-      <w:r>
-        <w:rPr>
-          <w:rFonts w:ascii="Times New Roman" w:eastAsia="Times New Roman" w:hAnsi="Times New Roman" w:cs="Times New Roman"/>
-          <w:color w:val="FF0000"/>
-          <w:sz w:val="28"/>
-          <w:szCs w:val="28"/>
-          <w:lang w:val="en-US"/>
-        </w:rPr>
-        <w:t xml:space="preserve">            if [ $LENGTH -eq $</w:t>
-      </w:r>
-      <w:proofErr w:type="gramStart"/>
-      <w:r>
-        <w:rPr>
-          <w:rFonts w:ascii="Times New Roman" w:eastAsia="Times New Roman" w:hAnsi="Times New Roman" w:cs="Times New Roman"/>
-          <w:color w:val="FF0000"/>
-          <w:sz w:val="28"/>
-          <w:szCs w:val="28"/>
-          <w:lang w:val="en-US"/>
-        </w:rPr>
-        <w:t>MAX ]</w:t>
-      </w:r>
-      <w:proofErr w:type="gramEnd"/>
-      <w:r>
-        <w:rPr>
-          <w:rFonts w:ascii="Times New Roman" w:eastAsia="Times New Roman" w:hAnsi="Times New Roman" w:cs="Times New Roman"/>
-          <w:color w:val="FF0000"/>
-          <w:sz w:val="28"/>
-          <w:szCs w:val="28"/>
-          <w:lang w:val="en-US"/>
-        </w:rPr>
-        <w:t>;</w:t>
-      </w:r>
-    </w:p>
-    <w:p>
-      <w:pPr>
-        <w:tabs>
-          <w:tab w:val="left" w:pos="3544"/>
-        </w:tabs>
-        <w:rPr>
-          <w:rFonts w:ascii="Times New Roman" w:eastAsia="Times New Roman" w:hAnsi="Times New Roman" w:cs="Times New Roman"/>
-          <w:color w:val="FF0000"/>
-          <w:sz w:val="28"/>
-          <w:szCs w:val="28"/>
-          <w:lang w:val="en-US"/>
-        </w:rPr>
-      </w:pPr>
-      <w:r>
-        <w:rPr>
-          <w:rFonts w:ascii="Times New Roman" w:eastAsia="Times New Roman" w:hAnsi="Times New Roman" w:cs="Times New Roman"/>
-          <w:color w:val="FF0000"/>
-          <w:sz w:val="28"/>
-          <w:szCs w:val="28"/>
-          <w:lang w:val="en-US"/>
-        </w:rPr>
-        <w:t xml:space="preserve">              then </w:t>
-      </w:r>
-    </w:p>
-    <w:p>
-      <w:pPr>
-        <w:tabs>
-          <w:tab w:val="left" w:pos="3544"/>
-        </w:tabs>
-        <w:rPr>
-          <w:rFonts w:ascii="Times New Roman" w:eastAsia="Times New Roman" w:hAnsi="Times New Roman" w:cs="Times New Roman"/>
-          <w:color w:val="FF0000"/>
-          <w:sz w:val="28"/>
-          <w:szCs w:val="28"/>
-          <w:lang w:val="en-US"/>
-        </w:rPr>
-      </w:pPr>
-      <w:r>
-        <w:rPr>
-          <w:rFonts w:ascii="Times New Roman" w:eastAsia="Times New Roman" w:hAnsi="Times New Roman" w:cs="Times New Roman"/>
-          <w:color w:val="FF0000"/>
-          <w:sz w:val="28"/>
-          <w:szCs w:val="28"/>
-          <w:lang w:val="en-US"/>
-        </w:rPr>
-        <w:t xml:space="preserve">                NAMES+=($F)</w:t>
-      </w:r>
-    </w:p>
-    <w:p>
-      <w:pPr>
-        <w:tabs>
-          <w:tab w:val="left" w:pos="3544"/>
-        </w:tabs>
-        <w:rPr>
-          <w:rFonts w:ascii="Times New Roman" w:eastAsia="Times New Roman" w:hAnsi="Times New Roman" w:cs="Times New Roman"/>
-          <w:color w:val="FF0000"/>
-          <w:sz w:val="28"/>
-          <w:szCs w:val="28"/>
-          <w:lang w:val="en-US"/>
-        </w:rPr>
-      </w:pPr>
-      <w:r>
-        <w:rPr>
-          <w:rFonts w:ascii="Times New Roman" w:eastAsia="Times New Roman" w:hAnsi="Times New Roman" w:cs="Times New Roman"/>
-          <w:color w:val="FF0000"/>
-          <w:sz w:val="28"/>
-          <w:szCs w:val="28"/>
-          <w:lang w:val="en-US"/>
-        </w:rPr>
-        <w:t xml:space="preserve">            fi</w:t>
-      </w:r>
-    </w:p>
-    <w:p>
-      <w:pPr>
-        <w:tabs>
-          <w:tab w:val="left" w:pos="3544"/>
-        </w:tabs>
-        <w:rPr>
-          <w:rFonts w:ascii="Times New Roman" w:eastAsia="Times New Roman" w:hAnsi="Times New Roman" w:cs="Times New Roman"/>
-          <w:color w:val="FF0000"/>
-          <w:sz w:val="28"/>
-          <w:szCs w:val="28"/>
-          <w:lang w:val="en-US"/>
-        </w:rPr>
-      </w:pPr>
-      <w:r>
-        <w:rPr>
-          <w:rFonts w:ascii="Times New Roman" w:eastAsia="Times New Roman" w:hAnsi="Times New Roman" w:cs="Times New Roman"/>
-          <w:color w:val="FF0000"/>
-          <w:sz w:val="28"/>
-          <w:szCs w:val="28"/>
-          <w:lang w:val="en-US"/>
-        </w:rPr>
-        <w:t xml:space="preserve">          done</w:t>
-      </w:r>
-    </w:p>
-    <w:p>
-      <w:pPr>
-        <w:tabs>
-          <w:tab w:val="left" w:pos="3544"/>
-        </w:tabs>
-        <w:rPr>
-          <w:rFonts w:ascii="Times New Roman" w:eastAsia="Times New Roman" w:hAnsi="Times New Roman" w:cs="Times New Roman"/>
-          <w:color w:val="FF0000"/>
-          <w:sz w:val="28"/>
-          <w:szCs w:val="28"/>
-          <w:lang w:val="en-US"/>
-        </w:rPr>
-      </w:pPr>
-      <w:r>
-        <w:rPr>
-          <w:rFonts w:ascii="Times New Roman" w:eastAsia="Times New Roman" w:hAnsi="Times New Roman" w:cs="Times New Roman"/>
-          <w:color w:val="FF0000"/>
-          <w:sz w:val="28"/>
-          <w:szCs w:val="28"/>
-          <w:lang w:val="en-US"/>
-        </w:rPr>
-        <w:t xml:space="preserve">        echo "Directory contains ${#</w:t>
-      </w:r>
-      <w:proofErr w:type="gramStart"/>
-      <w:r>
-        <w:rPr>
-          <w:rFonts w:ascii="Times New Roman" w:eastAsia="Times New Roman" w:hAnsi="Times New Roman" w:cs="Times New Roman"/>
-          <w:color w:val="FF0000"/>
-          <w:sz w:val="28"/>
-          <w:szCs w:val="28"/>
-          <w:lang w:val="en-US"/>
-        </w:rPr>
-        <w:t>NAMES[</w:t>
-      </w:r>
-      <w:proofErr w:type="gramEnd"/>
-      <w:r>
-        <w:rPr>
-          <w:rFonts w:ascii="Times New Roman" w:eastAsia="Times New Roman" w:hAnsi="Times New Roman" w:cs="Times New Roman"/>
-          <w:color w:val="FF0000"/>
-          <w:sz w:val="28"/>
-          <w:szCs w:val="28"/>
-          <w:lang w:val="en-US"/>
-        </w:rPr>
-        <w:t xml:space="preserve">@]} files with longest name, </w:t>
-      </w:r>
-    </w:p>
-    <w:p>
-      <w:pPr>
-        <w:tabs>
-          <w:tab w:val="left" w:pos="3544"/>
-        </w:tabs>
-        <w:rPr>
-          <w:rFonts w:ascii="Times New Roman" w:eastAsia="Times New Roman" w:hAnsi="Times New Roman" w:cs="Times New Roman"/>
-          <w:color w:val="FF0000"/>
-          <w:sz w:val="28"/>
-          <w:szCs w:val="28"/>
-          <w:lang w:val="en-US"/>
-        </w:rPr>
-      </w:pPr>
-      <w:r>
-        <w:rPr>
-          <w:rFonts w:ascii="Times New Roman" w:eastAsia="Times New Roman" w:hAnsi="Times New Roman" w:cs="Times New Roman"/>
-          <w:color w:val="FF0000"/>
-          <w:sz w:val="28"/>
-          <w:szCs w:val="28"/>
-          <w:lang w:val="en-US"/>
-        </w:rPr>
         <w:t xml:space="preserve">        length is $(($MAX-${#DIR}-1)) symbols"</w:t>
       </w:r>
     </w:p>

</xml_diff>